<commit_message>
added option to choose distribution of faults across target
</commit_message>
<xml_diff>
--- a/Project.docx
+++ b/Project.docx
@@ -8,8 +8,6 @@
         <w:jc w:val="center"/>
         <w:rPr>
           <w:rFonts w:ascii="Times New Roman" w:hAnsi="Times New Roman" w:cs="Times New Roman"/>
-          <w:b/>
-          <w:bCs/>
           <w:sz w:val="32"/>
           <w:szCs w:val="32"/>
           <w:u w:val="single"/>
@@ -19,8 +17,6 @@
       <w:r>
         <w:rPr>
           <w:rFonts w:ascii="Times New Roman" w:hAnsi="Times New Roman" w:cs="Times New Roman"/>
-          <w:b/>
-          <w:bCs/>
           <w:sz w:val="32"/>
           <w:szCs w:val="32"/>
           <w:u w:val="single"/>
@@ -35,8 +31,6 @@
         <w:jc w:val="center"/>
         <w:rPr>
           <w:rFonts w:ascii="Times New Roman" w:hAnsi="Times New Roman" w:cs="Times New Roman"/>
-          <w:b/>
-          <w:bCs/>
           <w:sz w:val="32"/>
           <w:szCs w:val="32"/>
           <w:u w:val="single"/>
@@ -46,8 +40,6 @@
       <w:r>
         <w:rPr>
           <w:rFonts w:ascii="Times New Roman" w:hAnsi="Times New Roman" w:cs="Times New Roman"/>
-          <w:b/>
-          <w:bCs/>
           <w:sz w:val="32"/>
           <w:szCs w:val="32"/>
           <w:u w:val="single"/>
@@ -62,8 +54,6 @@
         <w:jc w:val="center"/>
         <w:rPr>
           <w:rFonts w:ascii="Times New Roman" w:hAnsi="Times New Roman" w:cs="Times New Roman"/>
-          <w:b/>
-          <w:bCs/>
           <w:sz w:val="32"/>
           <w:szCs w:val="32"/>
           <w:u w:val="single"/>
@@ -73,8 +63,6 @@
       <w:r>
         <w:rPr>
           <w:rFonts w:ascii="Times New Roman" w:hAnsi="Times New Roman" w:cs="Times New Roman"/>
-          <w:b/>
-          <w:bCs/>
           <w:sz w:val="32"/>
           <w:szCs w:val="32"/>
           <w:u w:val="single"/>
@@ -102,16 +90,12 @@
         <w:jc w:val="both"/>
         <w:rPr>
           <w:rFonts w:ascii="Times New Roman" w:hAnsi="Times New Roman" w:cs="Times New Roman"/>
-          <w:b/>
-          <w:bCs/>
-          <w:lang w:val="en-US"/>
-        </w:rPr>
-      </w:pPr>
-      <w:r>
-        <w:rPr>
-          <w:rFonts w:ascii="Times New Roman" w:hAnsi="Times New Roman" w:cs="Times New Roman"/>
-          <w:b/>
-          <w:bCs/>
+          <w:lang w:val="en-US"/>
+        </w:rPr>
+      </w:pPr>
+      <w:r>
+        <w:rPr>
+          <w:rFonts w:ascii="Times New Roman" w:hAnsi="Times New Roman" w:cs="Times New Roman"/>
           <w:lang w:val="en-US"/>
         </w:rPr>
         <w:t>Adam Ghadban: 322661802</w:t>
@@ -389,39 +373,35 @@
           <w:rFonts w:ascii="Times New Roman" w:hAnsi="Times New Roman" w:cs="Times New Roman"/>
           <w:lang w:val="en-US"/>
         </w:rPr>
-        <w:t xml:space="preserve">) becomes increasingly important, particularly in applications such as autonomous cars and Internet of Things (IoT) devices where model accuracy can directly impact user safety. This project focuses on the potential degradation of Convolutional Neural Network (CNN) and networks based on CNN’s (ResNet18), performance due to fault injections into the </w:t>
-      </w:r>
-      <w:proofErr w:type="spellStart"/>
-      <w:r>
-        <w:rPr>
-          <w:rFonts w:ascii="Times New Roman" w:hAnsi="Times New Roman" w:cs="Times New Roman"/>
-          <w:lang w:val="en-US"/>
-        </w:rPr>
-        <w:t>datapath</w:t>
-      </w:r>
-      <w:proofErr w:type="spellEnd"/>
-      <w:r>
-        <w:rPr>
-          <w:rFonts w:ascii="Times New Roman" w:hAnsi="Times New Roman" w:cs="Times New Roman"/>
-          <w:lang w:val="en-US"/>
-        </w:rPr>
-        <w:t xml:space="preserve"> of systolic arrays, the hardware accelerators commonly used in deep learning tasks. Using a CNN model trained on the CIFAR-10 dataset as our case study, we explored the classification error introduced by various fault models. This work builds upon the study conducted by Kundu et al. on Multi-Layer </w:t>
-      </w:r>
-      <w:proofErr w:type="spellStart"/>
-      <w:r>
-        <w:rPr>
-          <w:rFonts w:ascii="Times New Roman" w:hAnsi="Times New Roman" w:cs="Times New Roman"/>
-          <w:lang w:val="en-US"/>
-        </w:rPr>
-        <w:t>Perceptrons</w:t>
-      </w:r>
-      <w:proofErr w:type="spellEnd"/>
-      <w:r>
-        <w:rPr>
-          <w:rFonts w:ascii="Times New Roman" w:hAnsi="Times New Roman" w:cs="Times New Roman"/>
-          <w:lang w:val="en-US"/>
-        </w:rPr>
-        <w:t xml:space="preserve"> (MLPs) and extends the investigation to CNNs, thus providing a more comprehensive understanding of fault impacts in deep learning hardware accelerators.</w:t>
+        <w:t>) becomes increasingly important, particularly in applications such as autonomous cars and Internet of Things (IoT) devices where model accuracy can directly impact user safety. This project focuses on the potential degradation of Convolutional Neural Network (CNN) and networks based on CNN’s (ResNet18), performance due to fault injections into the data</w:t>
+      </w:r>
+      <w:r>
+        <w:rPr>
+          <w:rFonts w:ascii="Times New Roman" w:hAnsi="Times New Roman" w:cs="Times New Roman"/>
+          <w:lang w:val="en-US"/>
+        </w:rPr>
+        <w:t>-path and memory in CNN</w:t>
+      </w:r>
+      <w:r>
+        <w:rPr>
+          <w:rFonts w:ascii="Times New Roman" w:hAnsi="Times New Roman" w:cs="Times New Roman"/>
+          <w:lang w:val="en-US"/>
+        </w:rPr>
+        <w:t xml:space="preserve">. Using a CNN model trained on the CIFAR-10 dataset as our case study, we explored the classification error introduced by various fault models. This work builds upon the study conducted by </w:t>
+      </w:r>
+      <w:r>
+        <w:rPr>
+          <w:rFonts w:ascii="Times New Roman" w:hAnsi="Times New Roman" w:cs="Times New Roman"/>
+          <w:lang w:val="en-US"/>
+        </w:rPr>
+        <w:t>[1]</w:t>
+      </w:r>
+      <w:r>
+        <w:rPr>
+          <w:rFonts w:ascii="Times New Roman" w:hAnsi="Times New Roman" w:cs="Times New Roman"/>
+          <w:lang w:val="en-US"/>
+        </w:rPr>
+        <w:t xml:space="preserve"> and extends the investigation to CNNs, thus providing a more comprehensive understanding of fault impacts in deep learning hardware accelerators.</w:t>
       </w:r>
     </w:p>
     <w:p>
@@ -1041,24 +1021,12 @@
       <w:r>
         <w:rPr>
           <w:rFonts w:ascii="Times New Roman" w:eastAsiaTheme="minorHAnsi" w:hAnsi="Times New Roman" w:cs="Times New Roman"/>
-          <w:b/>
-          <w:bCs/>
           <w:color w:val="auto"/>
           <w:sz w:val="24"/>
           <w:szCs w:val="24"/>
           <w:lang w:val="en-US"/>
         </w:rPr>
-        <w:t>Network Architecture</w:t>
-      </w:r>
-      <w:r>
-        <w:rPr>
-          <w:rFonts w:ascii="Times New Roman" w:eastAsiaTheme="minorHAnsi" w:hAnsi="Times New Roman" w:cs="Times New Roman"/>
-          <w:color w:val="auto"/>
-          <w:sz w:val="24"/>
-          <w:szCs w:val="24"/>
-          <w:lang w:val="en-US"/>
-        </w:rPr>
-        <w:t xml:space="preserve">: Unlike the paper that focused on Multilayer </w:t>
+        <w:t xml:space="preserve">Network Architecture: Unlike the paper that focused on Multilayer </w:t>
       </w:r>
       <w:proofErr w:type="spellStart"/>
       <w:r>
@@ -1125,24 +1093,12 @@
       <w:r>
         <w:rPr>
           <w:rFonts w:ascii="Times New Roman" w:eastAsiaTheme="minorHAnsi" w:hAnsi="Times New Roman" w:cs="Times New Roman"/>
-          <w:b/>
-          <w:bCs/>
           <w:color w:val="auto"/>
           <w:sz w:val="24"/>
           <w:szCs w:val="24"/>
           <w:lang w:val="en-US"/>
         </w:rPr>
-        <w:t>Fault Types</w:t>
-      </w:r>
-      <w:r>
-        <w:rPr>
-          <w:rFonts w:ascii="Times New Roman" w:eastAsiaTheme="minorHAnsi" w:hAnsi="Times New Roman" w:cs="Times New Roman"/>
-          <w:color w:val="auto"/>
-          <w:sz w:val="24"/>
-          <w:szCs w:val="24"/>
-          <w:lang w:val="en-US"/>
-        </w:rPr>
-        <w:t xml:space="preserve">: In contrast to the original paper, we did not simulate stuck-at faults. </w:t>
+        <w:t xml:space="preserve">Fault Types: In contrast to the original paper, we did not simulate stuck-at faults. </w:t>
       </w:r>
       <w:r>
         <w:rPr>
@@ -1175,24 +1131,12 @@
       <w:r>
         <w:rPr>
           <w:rFonts w:ascii="Times New Roman" w:eastAsiaTheme="minorHAnsi" w:hAnsi="Times New Roman" w:cs="Times New Roman"/>
-          <w:b/>
-          <w:bCs/>
           <w:color w:val="auto"/>
           <w:sz w:val="24"/>
           <w:szCs w:val="24"/>
           <w:lang w:val="en-US"/>
         </w:rPr>
-        <w:t>Bit Flip Granularity</w:t>
-      </w:r>
-      <w:r>
-        <w:rPr>
-          <w:rFonts w:ascii="Times New Roman" w:eastAsiaTheme="minorHAnsi" w:hAnsi="Times New Roman" w:cs="Times New Roman"/>
-          <w:color w:val="auto"/>
-          <w:sz w:val="24"/>
-          <w:szCs w:val="24"/>
-          <w:lang w:val="en-US"/>
-        </w:rPr>
-        <w:t xml:space="preserve">: We considered lower bit flips in the </w:t>
+        <w:t xml:space="preserve">Bit Flip Granularity: We considered lower bit flips in the </w:t>
       </w:r>
       <w:proofErr w:type="spellStart"/>
       <w:r>
@@ -1237,24 +1181,12 @@
       <w:r>
         <w:rPr>
           <w:rFonts w:ascii="Times New Roman" w:eastAsiaTheme="minorHAnsi" w:hAnsi="Times New Roman" w:cs="Times New Roman"/>
-          <w:b/>
-          <w:bCs/>
           <w:color w:val="auto"/>
           <w:sz w:val="24"/>
           <w:szCs w:val="24"/>
           <w:lang w:val="en-US"/>
         </w:rPr>
-        <w:t>Memory Faults</w:t>
-      </w:r>
-      <w:r>
-        <w:rPr>
-          <w:rFonts w:ascii="Times New Roman" w:eastAsiaTheme="minorHAnsi" w:hAnsi="Times New Roman" w:cs="Times New Roman"/>
-          <w:color w:val="auto"/>
-          <w:sz w:val="24"/>
-          <w:szCs w:val="24"/>
-          <w:lang w:val="en-US"/>
-        </w:rPr>
-        <w:t>: Our study also accounted for faults in memory, specifically in the stored image data. This allowed us to observe how data integrity issues could affect the performance of CNNs.</w:t>
+        <w:t>Memory Faults: Our study also accounted for faults in memory, specifically in the stored image data. This allowed us to observe how data integrity issues could affect the performance of CNNs.</w:t>
       </w:r>
     </w:p>
     <w:p>
@@ -1277,24 +1209,12 @@
       <w:r>
         <w:rPr>
           <w:rFonts w:ascii="Times New Roman" w:eastAsiaTheme="minorHAnsi" w:hAnsi="Times New Roman" w:cs="Times New Roman"/>
-          <w:b/>
-          <w:bCs/>
           <w:color w:val="auto"/>
           <w:sz w:val="24"/>
           <w:szCs w:val="24"/>
           <w:lang w:val="en-US"/>
         </w:rPr>
-        <w:t>Fault Distribution</w:t>
-      </w:r>
-      <w:r>
-        <w:rPr>
-          <w:rFonts w:ascii="Times New Roman" w:eastAsiaTheme="minorHAnsi" w:hAnsi="Times New Roman" w:cs="Times New Roman"/>
-          <w:color w:val="auto"/>
-          <w:sz w:val="24"/>
-          <w:szCs w:val="24"/>
-          <w:lang w:val="en-US"/>
-        </w:rPr>
-        <w:t>: Another unique aspect of our research was the consideration of fault distribution within the target. This added another layer of complexity to our fault models, allowing us to investigate how the spatial distribution of faults could affect accuracy.</w:t>
+        <w:t>Fault Distribution: Another unique aspect of our research was the consideration of fault distribution within the target. This added another layer of complexity to our fault models, allowing us to investigate how the spatial distribution of faults could affect accuracy.</w:t>
       </w:r>
     </w:p>
     <w:p>
@@ -1317,16 +1237,29 @@
       <w:r>
         <w:rPr>
           <w:rFonts w:ascii="Times New Roman" w:eastAsiaTheme="minorHAnsi" w:hAnsi="Times New Roman" w:cs="Times New Roman"/>
-          <w:b/>
-          <w:bCs/>
           <w:color w:val="auto"/>
           <w:sz w:val="24"/>
           <w:szCs w:val="24"/>
           <w:lang w:val="en-US"/>
         </w:rPr>
-        <w:t>Bit Flip Strategy</w:t>
-      </w:r>
-      <w:r>
+        <w:t>Bit Flip Strategy: Lastly, we implemented a non-strict approach to bit flips. This meant that we allowed for multiple adjacent bits to be flipped together, thus introducing the possibility of more complex and significant faults.</w:t>
+      </w:r>
+    </w:p>
+    <w:p>
+      <w:pPr>
+        <w:spacing w:line="360" w:lineRule="auto"/>
+        <w:jc w:val="both"/>
+        <w:rPr>
+          <w:rFonts w:ascii="Times New Roman" w:hAnsi="Times New Roman" w:cs="Times New Roman"/>
+          <w:lang w:val="en-US"/>
+        </w:rPr>
+      </w:pPr>
+    </w:p>
+    <w:p>
+      <w:pPr>
+        <w:pStyle w:val="Heading1"/>
+        <w:spacing w:line="360" w:lineRule="auto"/>
+        <w:jc w:val="both"/>
         <w:rPr>
           <w:rFonts w:ascii="Times New Roman" w:eastAsiaTheme="minorHAnsi" w:hAnsi="Times New Roman" w:cs="Times New Roman"/>
           <w:color w:val="auto"/>
@@ -1334,24 +1267,8 @@
           <w:szCs w:val="24"/>
           <w:lang w:val="en-US"/>
         </w:rPr>
-        <w:t>: Lastly, we implemented a non-strict approach to bit flips. This meant that we allowed for multiple adjacent bits to be flipped together, thus introducing the possibility of more complex and significant faults.</w:t>
-      </w:r>
-    </w:p>
-    <w:p>
-      <w:pPr>
-        <w:spacing w:line="360" w:lineRule="auto"/>
-        <w:jc w:val="both"/>
-        <w:rPr>
-          <w:rFonts w:ascii="Times New Roman" w:hAnsi="Times New Roman" w:cs="Times New Roman"/>
-          <w:lang w:val="en-US"/>
-        </w:rPr>
-      </w:pPr>
-    </w:p>
-    <w:p>
-      <w:pPr>
-        <w:pStyle w:val="Heading1"/>
-        <w:spacing w:line="360" w:lineRule="auto"/>
-        <w:jc w:val="both"/>
+      </w:pPr>
+      <w:r>
         <w:rPr>
           <w:rFonts w:ascii="Times New Roman" w:eastAsiaTheme="minorHAnsi" w:hAnsi="Times New Roman" w:cs="Times New Roman"/>
           <w:color w:val="auto"/>
@@ -1359,15 +1276,6 @@
           <w:szCs w:val="24"/>
           <w:lang w:val="en-US"/>
         </w:rPr>
-      </w:pPr>
-      <w:r>
-        <w:rPr>
-          <w:rFonts w:ascii="Times New Roman" w:eastAsiaTheme="minorHAnsi" w:hAnsi="Times New Roman" w:cs="Times New Roman"/>
-          <w:color w:val="auto"/>
-          <w:sz w:val="24"/>
-          <w:szCs w:val="24"/>
-          <w:lang w:val="en-US"/>
-        </w:rPr>
         <w:lastRenderedPageBreak/>
         <w:t>These distinguishing factors not only set our work apart from the original paper, but also allowed us to explore new dimensions in the study of fault impacts on the performance of systolic array-based deep learning hardware accelerators. This broader and more intricate exploration offers insights that can help in designing more resilient and reliable systems.</w:t>
       </w:r>
@@ -1421,7 +1329,48 @@
           <w:rFonts w:ascii="Times New Roman" w:hAnsi="Times New Roman" w:cs="Times New Roman"/>
           <w:lang w:val="en-US"/>
         </w:rPr>
-        <w:t xml:space="preserve"> Each fault model was run 100 times, and the result we see in the graphs are the average. This was done to get a more general picture of the relation between the fault model and accuracy, </w:t>
+        <w:t xml:space="preserve"> Each fault model was run 100 times, and the result we see in the graphs are the average. This was done to get a more general picture of the relation between the fault model and accuracy</w:t>
+      </w:r>
+      <w:r>
+        <w:rPr>
+          <w:rFonts w:ascii="Times New Roman" w:hAnsi="Times New Roman" w:cs="Times New Roman"/>
+          <w:lang w:val="en-US"/>
+        </w:rPr>
+        <w:t>.</w:t>
+      </w:r>
+    </w:p>
+    <w:p>
+      <w:pPr>
+        <w:spacing w:line="360" w:lineRule="auto"/>
+        <w:jc w:val="both"/>
+        <w:rPr>
+          <w:rFonts w:ascii="Times New Roman" w:hAnsi="Times New Roman" w:cs="Times New Roman"/>
+          <w:lang w:val="en-US"/>
+        </w:rPr>
+      </w:pPr>
+      <w:r>
+        <w:rPr>
+          <w:rFonts w:ascii="Times New Roman" w:hAnsi="Times New Roman" w:cs="Times New Roman"/>
+          <w:lang w:val="en-US"/>
+        </w:rPr>
+        <w:t>X axis is the fault number, as we did not have anything more interesting to put as x axis.</w:t>
+      </w:r>
+    </w:p>
+    <w:p>
+      <w:pPr>
+        <w:spacing w:line="360" w:lineRule="auto"/>
+        <w:jc w:val="both"/>
+        <w:rPr>
+          <w:rFonts w:ascii="Times New Roman" w:hAnsi="Times New Roman" w:cs="Times New Roman"/>
+          <w:lang w:val="en-US"/>
+        </w:rPr>
+      </w:pPr>
+      <w:r>
+        <w:rPr>
+          <w:rFonts w:ascii="Times New Roman" w:hAnsi="Times New Roman" w:cs="Times New Roman"/>
+          <w:lang w:val="en-US"/>
+        </w:rPr>
+        <w:t>Y axis is the accuracy.</w:t>
       </w:r>
     </w:p>
     <w:p>
@@ -1464,16 +1413,12 @@
         <w:jc w:val="both"/>
         <w:rPr>
           <w:rFonts w:ascii="Times New Roman" w:hAnsi="Times New Roman" w:cs="Times New Roman"/>
-          <w:b/>
-          <w:bCs/>
-          <w:lang w:val="en-US"/>
-        </w:rPr>
-      </w:pPr>
-      <w:r>
-        <w:rPr>
-          <w:rFonts w:ascii="Times New Roman" w:hAnsi="Times New Roman" w:cs="Times New Roman"/>
-          <w:b/>
-          <w:bCs/>
+          <w:lang w:val="en-US"/>
+        </w:rPr>
+      </w:pPr>
+      <w:r>
+        <w:rPr>
+          <w:rFonts w:ascii="Times New Roman" w:hAnsi="Times New Roman" w:cs="Times New Roman"/>
           <w:lang w:val="en-US"/>
         </w:rPr>
         <w:t>Fault model to lower bit flips:</w:t>
@@ -2619,16 +2564,12 @@
         <w:jc w:val="both"/>
         <w:rPr>
           <w:rFonts w:ascii="Times New Roman" w:hAnsi="Times New Roman" w:cs="Times New Roman"/>
-          <w:b/>
-          <w:bCs/>
-          <w:lang w:val="en-US"/>
-        </w:rPr>
-      </w:pPr>
-      <w:r>
-        <w:rPr>
-          <w:rFonts w:ascii="Times New Roman" w:hAnsi="Times New Roman" w:cs="Times New Roman"/>
-          <w:b/>
-          <w:bCs/>
+          <w:lang w:val="en-US"/>
+        </w:rPr>
+      </w:pPr>
+      <w:r>
+        <w:rPr>
+          <w:rFonts w:ascii="Times New Roman" w:hAnsi="Times New Roman" w:cs="Times New Roman"/>
           <w:lang w:val="en-US"/>
         </w:rPr>
         <w:lastRenderedPageBreak/>
@@ -2710,14 +2651,7 @@
           <w:rFonts w:ascii="Times New Roman" w:hAnsi="Times New Roman" w:cs="Times New Roman"/>
           <w:lang w:val="en-US"/>
         </w:rPr>
-        <w:t xml:space="preserve"> = </w:t>
-      </w:r>
-      <w:r>
-        <w:rPr>
-          <w:rFonts w:ascii="Times New Roman" w:hAnsi="Times New Roman" w:cs="Times New Roman"/>
-          <w:lang w:val="en-US"/>
-        </w:rPr>
-        <w:t>5</w:t>
+        <w:t xml:space="preserve"> = 5</w:t>
       </w:r>
     </w:p>
     <w:p>
@@ -2743,14 +2677,7 @@
           <w:rFonts w:ascii="Times New Roman" w:hAnsi="Times New Roman" w:cs="Times New Roman"/>
           <w:lang w:val="en-US"/>
         </w:rPr>
-        <w:t xml:space="preserve"> = </w:t>
-      </w:r>
-      <w:r>
-        <w:rPr>
-          <w:rFonts w:ascii="Times New Roman" w:hAnsi="Times New Roman" w:cs="Times New Roman"/>
-          <w:lang w:val="en-US"/>
-        </w:rPr>
-        <w:t>10, 11, 12, 13, 14</w:t>
+        <w:t xml:space="preserve"> = 10, 11, 12, 13, 14</w:t>
       </w:r>
     </w:p>
     <w:p>
@@ -2802,14 +2729,7 @@
           <w:rFonts w:ascii="Times New Roman" w:hAnsi="Times New Roman" w:cs="Times New Roman"/>
           <w:lang w:val="en-US"/>
         </w:rPr>
-        <w:t xml:space="preserve"> </w:t>
-      </w:r>
-      <w:r>
-        <w:rPr>
-          <w:rFonts w:ascii="Times New Roman" w:hAnsi="Times New Roman" w:cs="Times New Roman"/>
-          <w:lang w:val="en-US"/>
-        </w:rPr>
-        <w:t>= {</w:t>
+        <w:t xml:space="preserve"> = {</w:t>
       </w:r>
     </w:p>
     <w:p>
@@ -3592,38 +3512,16 @@
         <w:jc w:val="both"/>
         <w:rPr>
           <w:rFonts w:ascii="Times New Roman" w:hAnsi="Times New Roman" w:cs="Times New Roman"/>
-          <w:b/>
-          <w:bCs/>
-          <w:lang w:val="en-US"/>
-        </w:rPr>
-      </w:pPr>
-      <w:r>
-        <w:rPr>
-          <w:rFonts w:ascii="Times New Roman" w:hAnsi="Times New Roman" w:cs="Times New Roman"/>
-          <w:b/>
-          <w:bCs/>
+          <w:lang w:val="en-US"/>
+        </w:rPr>
+      </w:pPr>
+      <w:r>
+        <w:rPr>
+          <w:rFonts w:ascii="Times New Roman" w:hAnsi="Times New Roman" w:cs="Times New Roman"/>
           <w:lang w:val="en-US"/>
         </w:rPr>
         <w:lastRenderedPageBreak/>
-        <w:t>Fault model to higher bit</w:t>
-      </w:r>
-      <w:r>
-        <w:rPr>
-          <w:rFonts w:ascii="Times New Roman" w:hAnsi="Times New Roman" w:cs="Times New Roman"/>
-          <w:b/>
-          <w:bCs/>
-          <w:lang w:val="en-US"/>
-        </w:rPr>
-        <w:t>-</w:t>
-      </w:r>
-      <w:r>
-        <w:rPr>
-          <w:rFonts w:ascii="Times New Roman" w:hAnsi="Times New Roman" w:cs="Times New Roman"/>
-          <w:b/>
-          <w:bCs/>
-          <w:lang w:val="en-US"/>
-        </w:rPr>
-        <w:t>flips:</w:t>
+        <w:t>Fault model to higher bit-flips:</w:t>
       </w:r>
     </w:p>
     <w:p>
@@ -3701,14 +3599,7 @@
           <w:rFonts w:ascii="Times New Roman" w:hAnsi="Times New Roman" w:cs="Times New Roman"/>
           <w:lang w:val="en-US"/>
         </w:rPr>
-        <w:t xml:space="preserve"> = </w:t>
-      </w:r>
-      <w:r>
-        <w:rPr>
-          <w:rFonts w:ascii="Times New Roman" w:hAnsi="Times New Roman" w:cs="Times New Roman"/>
-          <w:lang w:val="en-US"/>
-        </w:rPr>
-        <w:t>5</w:t>
+        <w:t xml:space="preserve"> = 5</w:t>
       </w:r>
     </w:p>
     <w:p>
@@ -4802,11 +4693,13 @@
         <w:spacing w:line="360" w:lineRule="auto"/>
         <w:jc w:val="both"/>
         <w:rPr>
-          <w:lang w:val="en-US" w:bidi="he-IL"/>
-        </w:rPr>
-      </w:pPr>
-      <w:r>
-        <w:rPr>
+          <w:rFonts w:ascii="Times New Roman" w:hAnsi="Times New Roman" w:cs="Times New Roman"/>
+          <w:lang w:val="en-US" w:bidi="he-IL"/>
+        </w:rPr>
+      </w:pPr>
+      <w:r>
+        <w:rPr>
+          <w:rFonts w:ascii="Times New Roman" w:hAnsi="Times New Roman" w:cs="Times New Roman"/>
           <w:lang w:val="en-US" w:bidi="he-IL"/>
         </w:rPr>
         <w:lastRenderedPageBreak/>
@@ -4815,6 +4708,7 @@
       <w:proofErr w:type="spellStart"/>
       <w:r>
         <w:rPr>
+          <w:rFonts w:ascii="Times New Roman" w:hAnsi="Times New Roman" w:cs="Times New Roman"/>
           <w:lang w:val="en-US" w:bidi="he-IL"/>
         </w:rPr>
         <w:t>FuSa</w:t>
@@ -4822,6 +4716,7 @@
       <w:proofErr w:type="spellEnd"/>
       <w:r>
         <w:rPr>
+          <w:rFonts w:ascii="Times New Roman" w:hAnsi="Times New Roman" w:cs="Times New Roman"/>
           <w:lang w:val="en-US" w:bidi="he-IL"/>
         </w:rPr>
         <w:t xml:space="preserve"> violations</w:t>
@@ -4832,26 +4727,16 @@
         <w:spacing w:line="360" w:lineRule="auto"/>
         <w:jc w:val="both"/>
         <w:rPr>
-          <w:b/>
-          <w:bCs/>
-          <w:lang w:val="en-US" w:bidi="he-IL"/>
-        </w:rPr>
-      </w:pPr>
-      <w:r>
-        <w:rPr>
-          <w:b/>
-          <w:bCs/>
-          <w:lang w:val="en-US" w:bidi="he-IL"/>
-        </w:rPr>
-        <w:t>Fault model</w:t>
-      </w:r>
-      <w:r>
-        <w:rPr>
-          <w:b/>
-          <w:bCs/>
-          <w:lang w:val="en-US" w:bidi="he-IL"/>
-        </w:rPr>
-        <w:t>:</w:t>
+          <w:rFonts w:ascii="Times New Roman" w:hAnsi="Times New Roman" w:cs="Times New Roman"/>
+          <w:lang w:val="en-US" w:bidi="he-IL"/>
+        </w:rPr>
+      </w:pPr>
+      <w:r>
+        <w:rPr>
+          <w:rFonts w:ascii="Times New Roman" w:hAnsi="Times New Roman" w:cs="Times New Roman"/>
+          <w:lang w:val="en-US" w:bidi="he-IL"/>
+        </w:rPr>
+        <w:t>Fault model:</w:t>
       </w:r>
     </w:p>
     <w:p>
@@ -4877,14 +4762,7 @@
           <w:rFonts w:ascii="Times New Roman" w:hAnsi="Times New Roman" w:cs="Times New Roman"/>
           <w:lang w:val="en-US"/>
         </w:rPr>
-        <w:t xml:space="preserve"> = bias/memory/weight</w:t>
-      </w:r>
-      <w:r>
-        <w:rPr>
-          <w:rFonts w:ascii="Times New Roman" w:hAnsi="Times New Roman" w:cs="Times New Roman"/>
-          <w:lang w:val="en-US"/>
-        </w:rPr>
-        <w:t>.</w:t>
+        <w:t xml:space="preserve"> = bias/memory/weight.</w:t>
       </w:r>
     </w:p>
     <w:p>
@@ -4910,14 +4788,7 @@
           <w:rFonts w:ascii="Times New Roman" w:hAnsi="Times New Roman" w:cs="Times New Roman"/>
           <w:lang w:val="en-US"/>
         </w:rPr>
-        <w:t xml:space="preserve"> = </w:t>
-      </w:r>
-      <w:r>
-        <w:rPr>
-          <w:rFonts w:ascii="Times New Roman" w:hAnsi="Times New Roman" w:cs="Times New Roman"/>
-          <w:lang w:val="en-US"/>
-        </w:rPr>
-        <w:t>20.</w:t>
+        <w:t xml:space="preserve"> = 20.</w:t>
       </w:r>
     </w:p>
     <w:p>
@@ -4943,14 +4814,7 @@
           <w:rFonts w:ascii="Times New Roman" w:hAnsi="Times New Roman" w:cs="Times New Roman"/>
           <w:lang w:val="en-US"/>
         </w:rPr>
-        <w:t xml:space="preserve"> = </w:t>
-      </w:r>
-      <w:r>
-        <w:rPr>
-          <w:rFonts w:ascii="Times New Roman" w:hAnsi="Times New Roman" w:cs="Times New Roman"/>
-          <w:lang w:val="en-US"/>
-        </w:rPr>
-        <w:t>5.</w:t>
+        <w:t xml:space="preserve"> = 5.</w:t>
       </w:r>
     </w:p>
     <w:p>
@@ -4976,14 +4840,7 @@
           <w:rFonts w:ascii="Times New Roman" w:hAnsi="Times New Roman" w:cs="Times New Roman"/>
           <w:lang w:val="en-US"/>
         </w:rPr>
-        <w:t xml:space="preserve"> = </w:t>
-      </w:r>
-      <w:r>
-        <w:rPr>
-          <w:rFonts w:ascii="Times New Roman" w:hAnsi="Times New Roman" w:cs="Times New Roman"/>
-          <w:lang w:val="en-US"/>
-        </w:rPr>
-        <w:t>19, 20, 21, 22, 23.</w:t>
+        <w:t xml:space="preserve"> = 19, 20, 21, 22, 23.</w:t>
       </w:r>
     </w:p>
     <w:p>
@@ -5009,14 +4866,7 @@
           <w:rFonts w:ascii="Times New Roman" w:hAnsi="Times New Roman" w:cs="Times New Roman"/>
           <w:lang w:val="en-US"/>
         </w:rPr>
-        <w:t xml:space="preserve"> = gaussian/uniform</w:t>
-      </w:r>
-      <w:r>
-        <w:rPr>
-          <w:rFonts w:ascii="Times New Roman" w:hAnsi="Times New Roman" w:cs="Times New Roman"/>
-          <w:lang w:val="en-US"/>
-        </w:rPr>
-        <w:t xml:space="preserve"> across target.</w:t>
+        <w:t xml:space="preserve"> = gaussian/uniform across target.</w:t>
       </w:r>
     </w:p>
     <w:p>
@@ -5359,90 +5209,28 @@
           <w:lang w:val="en-US" w:bidi="he-IL"/>
         </w:rPr>
         <w:lastRenderedPageBreak/>
-        <w:t xml:space="preserve">We can see </w:t>
-      </w:r>
-      <w:proofErr w:type="gramStart"/>
-      <w:r>
-        <w:rPr>
-          <w:rFonts w:ascii="Times New Roman" w:hAnsi="Times New Roman" w:cs="Times New Roman"/>
-          <w:lang w:val="en-US" w:bidi="he-IL"/>
-        </w:rPr>
-        <w:t>that</w:t>
-      </w:r>
-      <w:proofErr w:type="gramEnd"/>
-      <w:r>
-        <w:rPr>
-          <w:rFonts w:ascii="Times New Roman" w:hAnsi="Times New Roman" w:cs="Times New Roman"/>
-          <w:lang w:val="en-US" w:bidi="he-IL"/>
-        </w:rPr>
-        <w:t xml:space="preserve"> </w:t>
-      </w:r>
-    </w:p>
-    <w:p>
-      <w:pPr>
-        <w:spacing w:line="360" w:lineRule="auto"/>
-        <w:jc w:val="both"/>
-        <w:rPr>
-          <w:rFonts w:ascii="Times New Roman" w:hAnsi="Times New Roman" w:cs="Times New Roman"/>
-          <w:lang w:val="en-US" w:bidi="he-IL"/>
-        </w:rPr>
-      </w:pPr>
-    </w:p>
-    <w:p>
-      <w:pPr>
-        <w:spacing w:line="360" w:lineRule="auto"/>
-        <w:jc w:val="both"/>
-        <w:rPr>
-          <w:rFonts w:ascii="Times New Roman" w:hAnsi="Times New Roman" w:cs="Times New Roman"/>
-          <w:lang w:val="en-US" w:bidi="he-IL"/>
-        </w:rPr>
-      </w:pPr>
-    </w:p>
-    <w:p>
-      <w:pPr>
-        <w:spacing w:line="360" w:lineRule="auto"/>
-        <w:jc w:val="both"/>
-        <w:rPr>
-          <w:rFonts w:ascii="Times New Roman" w:hAnsi="Times New Roman" w:cs="Times New Roman"/>
-          <w:lang w:val="en-US" w:bidi="he-IL"/>
-        </w:rPr>
-      </w:pPr>
-    </w:p>
-    <w:p>
-      <w:pPr>
-        <w:spacing w:line="360" w:lineRule="auto"/>
-        <w:jc w:val="both"/>
-        <w:rPr>
-          <w:rFonts w:ascii="Times New Roman" w:hAnsi="Times New Roman" w:cs="Times New Roman"/>
-          <w:lang w:val="en-US" w:bidi="he-IL"/>
-        </w:rPr>
-      </w:pPr>
-    </w:p>
-    <w:p>
-      <w:pPr>
-        <w:spacing w:line="360" w:lineRule="auto"/>
-        <w:jc w:val="both"/>
-        <w:rPr>
-          <w:rFonts w:ascii="Times New Roman" w:hAnsi="Times New Roman" w:cs="Times New Roman"/>
-          <w:lang w:val="en-US" w:bidi="he-IL"/>
-        </w:rPr>
-      </w:pPr>
-    </w:p>
-    <w:p>
-      <w:pPr>
-        <w:spacing w:line="360" w:lineRule="auto"/>
-        <w:jc w:val="both"/>
-        <w:rPr>
-          <w:rFonts w:ascii="Times New Roman" w:hAnsi="Times New Roman" w:cs="Times New Roman"/>
-          <w:lang w:val="en-US" w:bidi="he-IL"/>
-        </w:rPr>
-      </w:pPr>
-      <w:r>
-        <w:rPr>
-          <w:rFonts w:ascii="Times New Roman" w:hAnsi="Times New Roman" w:cs="Times New Roman"/>
-          <w:lang w:val="en-US" w:bidi="he-IL"/>
-        </w:rPr>
-        <w:t xml:space="preserve">Here we see a definite difference in the number of </w:t>
+        <w:t xml:space="preserve">We can see that </w:t>
+      </w:r>
+      <w:r>
+        <w:rPr>
+          <w:rFonts w:ascii="Times New Roman" w:hAnsi="Times New Roman" w:cs="Times New Roman"/>
+          <w:lang w:val="en-US" w:bidi="he-IL"/>
+        </w:rPr>
+        <w:t>gaussi</w:t>
+      </w:r>
+      <w:r>
+        <w:rPr>
+          <w:rFonts w:ascii="Times New Roman" w:hAnsi="Times New Roman" w:cs="Times New Roman"/>
+          <w:lang w:val="en-US" w:bidi="he-IL"/>
+        </w:rPr>
+        <w:t>a</w:t>
+      </w:r>
+      <w:r>
+        <w:rPr>
+          <w:rFonts w:ascii="Times New Roman" w:hAnsi="Times New Roman" w:cs="Times New Roman"/>
+          <w:lang w:val="en-US" w:bidi="he-IL"/>
+        </w:rPr>
+        <w:t xml:space="preserve">n introduced less </w:t>
       </w:r>
       <w:proofErr w:type="spellStart"/>
       <w:r>
@@ -5458,291 +5246,43 @@
           <w:rFonts w:ascii="Times New Roman" w:hAnsi="Times New Roman" w:cs="Times New Roman"/>
           <w:lang w:val="en-US" w:bidi="he-IL"/>
         </w:rPr>
-        <w:t xml:space="preserve"> violations in Gaussian distribution of faults across fault target as opposed to Uniform distributed faults.</w:t>
-      </w:r>
-    </w:p>
-    <w:p>
-      <w:pPr>
-        <w:spacing w:line="360" w:lineRule="auto"/>
-        <w:jc w:val="both"/>
-        <w:rPr>
-          <w:rFonts w:ascii="Times New Roman" w:hAnsi="Times New Roman" w:cs="Times New Roman"/>
-          <w:lang w:val="en-US" w:bidi="he-IL"/>
-        </w:rPr>
-      </w:pPr>
-      <w:r>
-        <w:rPr>
-          <w:rFonts w:ascii="Times New Roman" w:hAnsi="Times New Roman" w:cs="Times New Roman"/>
-          <w:lang w:val="en-US" w:bidi="he-IL"/>
-        </w:rPr>
-        <w:t xml:space="preserve">Weights in general determine the strength of influence of the input over the model output, thus by having a gaussian distribution for faults, we aggregate the faults in the mean region of the gaussian, thus if this part of the picture has very great influence, de facto the output will be influenced greatly. </w:t>
-      </w:r>
-    </w:p>
-    <w:p>
-      <w:pPr>
-        <w:spacing w:line="360" w:lineRule="auto"/>
-        <w:jc w:val="both"/>
-        <w:rPr>
-          <w:rFonts w:ascii="Times New Roman" w:hAnsi="Times New Roman" w:cs="Times New Roman"/>
-          <w:lang w:val="en-US" w:bidi="he-IL"/>
-        </w:rPr>
-      </w:pPr>
-      <w:r>
-        <w:rPr>
-          <w:rFonts w:ascii="Times New Roman" w:hAnsi="Times New Roman" w:cs="Times New Roman"/>
-          <w:lang w:val="en-US" w:bidi="he-IL"/>
-        </w:rPr>
-        <w:t>Weights in a neural network fundamentally dictate the significance of the corresponding input features on the network's output. Hence, when faults are introduced into the weights following a Gaussian distribution, most of these faults will aggregate near the mean of the distribution, due to the nature of the Gaussian curve. If this region of the image where faults are aggregated corresponds to salient or highly influential features (since the influence is dictated by the weights), the overall network output could be significantly affected.</w:t>
-      </w:r>
-      <w:r>
-        <w:rPr>
-          <w:rFonts w:ascii="Times New Roman" w:hAnsi="Times New Roman" w:cs="Times New Roman"/>
-          <w:lang w:val="en-US" w:bidi="he-IL"/>
-        </w:rPr>
-        <w:t xml:space="preserve"> The effect reached critical levels of 0% accuracy.</w:t>
-      </w:r>
-    </w:p>
-    <w:p>
-      <w:pPr>
-        <w:pStyle w:val="Heading2"/>
-        <w:spacing w:line="360" w:lineRule="auto"/>
-        <w:jc w:val="both"/>
-        <w:rPr>
-          <w:lang w:val="en-US" w:bidi="he-IL"/>
-        </w:rPr>
-      </w:pPr>
-      <w:r>
-        <w:rPr>
-          <w:lang w:val="en-US" w:bidi="he-IL"/>
-        </w:rPr>
-        <w:t xml:space="preserve">Distribution of bit-flips and its relation to </w:t>
-      </w:r>
-      <w:proofErr w:type="spellStart"/>
-      <w:r>
-        <w:rPr>
-          <w:lang w:val="en-US" w:bidi="he-IL"/>
-        </w:rPr>
-        <w:t>FuSa</w:t>
-      </w:r>
-      <w:proofErr w:type="spellEnd"/>
-      <w:r>
-        <w:rPr>
-          <w:lang w:val="en-US" w:bidi="he-IL"/>
-        </w:rPr>
-        <w:t xml:space="preserve"> violations</w:t>
-      </w:r>
-    </w:p>
-    <w:p>
-      <w:pPr>
-        <w:spacing w:line="360" w:lineRule="auto"/>
-        <w:jc w:val="both"/>
-        <w:rPr>
-          <w:b/>
-          <w:bCs/>
-          <w:lang w:val="en-US" w:bidi="he-IL"/>
-        </w:rPr>
-      </w:pPr>
-      <w:r>
-        <w:rPr>
-          <w:b/>
-          <w:bCs/>
-          <w:lang w:val="en-US" w:bidi="he-IL"/>
-        </w:rPr>
-        <w:t>Fault model</w:t>
-      </w:r>
-      <w:r>
-        <w:rPr>
-          <w:b/>
-          <w:bCs/>
-          <w:lang w:val="en-US" w:bidi="he-IL"/>
-        </w:rPr>
-        <w:t>:</w:t>
-      </w:r>
-    </w:p>
-    <w:p>
-      <w:pPr>
-        <w:spacing w:line="360" w:lineRule="auto"/>
-        <w:jc w:val="both"/>
-        <w:rPr>
-          <w:rFonts w:ascii="Times New Roman" w:hAnsi="Times New Roman" w:cs="Times New Roman"/>
-          <w:lang w:val="en-US"/>
-        </w:rPr>
-      </w:pPr>
-      <w:proofErr w:type="spellStart"/>
-      <w:r>
-        <w:rPr>
-          <w:rFonts w:ascii="Times New Roman" w:hAnsi="Times New Roman" w:cs="Times New Roman"/>
-          <w:lang w:val="en-US"/>
-        </w:rPr>
-        <w:t>Fault_target</w:t>
-      </w:r>
-      <w:proofErr w:type="spellEnd"/>
-      <w:r>
-        <w:rPr>
-          <w:rFonts w:ascii="Times New Roman" w:hAnsi="Times New Roman" w:cs="Times New Roman"/>
-          <w:lang w:val="en-US"/>
-        </w:rPr>
-        <w:t xml:space="preserve"> = bias/memory/weight</w:t>
-      </w:r>
-    </w:p>
-    <w:p>
-      <w:pPr>
-        <w:spacing w:line="360" w:lineRule="auto"/>
-        <w:jc w:val="both"/>
-        <w:rPr>
-          <w:rFonts w:ascii="Times New Roman" w:hAnsi="Times New Roman" w:cs="Times New Roman"/>
-          <w:lang w:val="en-US"/>
-        </w:rPr>
-      </w:pPr>
-      <w:proofErr w:type="spellStart"/>
-      <w:r>
-        <w:rPr>
-          <w:rFonts w:ascii="Times New Roman" w:hAnsi="Times New Roman" w:cs="Times New Roman"/>
-          <w:lang w:val="en-US"/>
-        </w:rPr>
-        <w:t>Number_of_faults</w:t>
-      </w:r>
-      <w:proofErr w:type="spellEnd"/>
-      <w:r>
-        <w:rPr>
-          <w:rFonts w:ascii="Times New Roman" w:hAnsi="Times New Roman" w:cs="Times New Roman"/>
-          <w:lang w:val="en-US"/>
-        </w:rPr>
-        <w:t xml:space="preserve"> = </w:t>
-      </w:r>
-      <w:r>
-        <w:rPr>
-          <w:rFonts w:ascii="Times New Roman" w:hAnsi="Times New Roman" w:cs="Times New Roman"/>
-          <w:lang w:val="en-US"/>
-        </w:rPr>
-        <w:t xml:space="preserve">20 </w:t>
-      </w:r>
-    </w:p>
-    <w:p>
-      <w:pPr>
-        <w:spacing w:line="360" w:lineRule="auto"/>
-        <w:jc w:val="both"/>
-        <w:rPr>
-          <w:rFonts w:ascii="Times New Roman" w:hAnsi="Times New Roman" w:cs="Times New Roman"/>
-          <w:lang w:val="en-US"/>
-        </w:rPr>
-      </w:pPr>
-      <w:proofErr w:type="spellStart"/>
-      <w:r>
-        <w:rPr>
-          <w:rFonts w:ascii="Times New Roman" w:hAnsi="Times New Roman" w:cs="Times New Roman"/>
-          <w:lang w:val="en-US"/>
-        </w:rPr>
-        <w:t>Num_bits_to_flip</w:t>
-      </w:r>
-      <w:proofErr w:type="spellEnd"/>
-      <w:r>
-        <w:rPr>
-          <w:rFonts w:ascii="Times New Roman" w:hAnsi="Times New Roman" w:cs="Times New Roman"/>
-          <w:lang w:val="en-US"/>
-        </w:rPr>
-        <w:t xml:space="preserve"> = </w:t>
-      </w:r>
-      <w:r>
-        <w:rPr>
-          <w:rFonts w:ascii="Times New Roman" w:hAnsi="Times New Roman" w:cs="Times New Roman"/>
-          <w:lang w:val="en-US"/>
-        </w:rPr>
-        <w:t>5</w:t>
-      </w:r>
-    </w:p>
-    <w:p>
-      <w:pPr>
-        <w:spacing w:line="360" w:lineRule="auto"/>
-        <w:jc w:val="both"/>
-        <w:rPr>
-          <w:rFonts w:ascii="Times New Roman" w:hAnsi="Times New Roman" w:cs="Times New Roman"/>
-          <w:lang w:val="en-US"/>
-        </w:rPr>
-      </w:pPr>
-      <w:proofErr w:type="spellStart"/>
-      <w:r>
-        <w:rPr>
-          <w:rFonts w:ascii="Times New Roman" w:hAnsi="Times New Roman" w:cs="Times New Roman"/>
-          <w:lang w:val="en-US"/>
-        </w:rPr>
-        <w:t>Bits_to_flip</w:t>
-      </w:r>
-      <w:proofErr w:type="spellEnd"/>
-      <w:r>
-        <w:rPr>
-          <w:rFonts w:ascii="Times New Roman" w:hAnsi="Times New Roman" w:cs="Times New Roman"/>
-          <w:lang w:val="en-US"/>
-        </w:rPr>
-        <w:t xml:space="preserve"> = </w:t>
-      </w:r>
-      <w:r>
-        <w:rPr>
-          <w:rFonts w:ascii="Times New Roman" w:hAnsi="Times New Roman" w:cs="Times New Roman"/>
-          <w:lang w:val="en-US"/>
-        </w:rPr>
-        <w:t>randomized</w:t>
-      </w:r>
-    </w:p>
-    <w:p>
-      <w:pPr>
-        <w:spacing w:line="360" w:lineRule="auto"/>
-        <w:jc w:val="both"/>
-        <w:rPr>
-          <w:rFonts w:ascii="Times New Roman" w:hAnsi="Times New Roman" w:cs="Times New Roman"/>
-          <w:lang w:val="en-US"/>
-        </w:rPr>
-      </w:pPr>
-      <w:proofErr w:type="spellStart"/>
-      <w:r>
-        <w:rPr>
-          <w:rFonts w:ascii="Times New Roman" w:hAnsi="Times New Roman" w:cs="Times New Roman"/>
-          <w:lang w:val="en-US"/>
-        </w:rPr>
-        <w:t>Fault_distribution</w:t>
-      </w:r>
-      <w:proofErr w:type="spellEnd"/>
-      <w:r>
-        <w:rPr>
-          <w:rFonts w:ascii="Times New Roman" w:hAnsi="Times New Roman" w:cs="Times New Roman"/>
-          <w:lang w:val="en-US"/>
-        </w:rPr>
-        <w:t xml:space="preserve"> = gaussian/uniform</w:t>
-      </w:r>
-    </w:p>
-    <w:p>
-      <w:pPr>
-        <w:spacing w:line="360" w:lineRule="auto"/>
-        <w:jc w:val="both"/>
-        <w:rPr>
-          <w:rFonts w:ascii="Times New Roman" w:hAnsi="Times New Roman" w:cs="Times New Roman"/>
-          <w:lang w:val="en-US"/>
-        </w:rPr>
-      </w:pPr>
-      <w:proofErr w:type="spellStart"/>
-      <w:r>
-        <w:rPr>
-          <w:rFonts w:ascii="Times New Roman" w:hAnsi="Times New Roman" w:cs="Times New Roman"/>
-          <w:lang w:val="en-US"/>
-        </w:rPr>
-        <w:t>Target_layer</w:t>
-      </w:r>
-      <w:proofErr w:type="spellEnd"/>
-      <w:r>
-        <w:rPr>
-          <w:rFonts w:ascii="Times New Roman" w:hAnsi="Times New Roman" w:cs="Times New Roman"/>
-          <w:lang w:val="en-US"/>
-        </w:rPr>
-        <w:t xml:space="preserve"> = randomized across each fault model</w:t>
-      </w:r>
-    </w:p>
-    <w:p>
-      <w:pPr>
-        <w:spacing w:line="360" w:lineRule="auto"/>
-        <w:jc w:val="both"/>
-        <w:rPr>
-          <w:rFonts w:ascii="Times New Roman" w:hAnsi="Times New Roman" w:cs="Times New Roman"/>
-          <w:lang w:val="en-US"/>
+        <w:t xml:space="preserve"> violations than uniform distribution.</w:t>
+      </w:r>
+    </w:p>
+    <w:p>
+      <w:pPr>
+        <w:spacing w:line="360" w:lineRule="auto"/>
+        <w:jc w:val="both"/>
+        <w:rPr>
+          <w:rFonts w:ascii="Times New Roman" w:hAnsi="Times New Roman" w:cs="Times New Roman"/>
+          <w:lang w:val="en-US" w:bidi="he-IL"/>
+        </w:rPr>
+      </w:pPr>
+      <w:r>
+        <w:rPr>
+          <w:rFonts w:ascii="Times New Roman" w:hAnsi="Times New Roman" w:cs="Times New Roman"/>
+          <w:lang w:val="en-US" w:bidi="he-IL"/>
+        </w:rPr>
+        <w:t>Bias is a more global context, thus affecting neurons near the mean of their number, or affecting the neurons uniformly can have drastic differences to the output.</w:t>
+      </w:r>
+    </w:p>
+    <w:p>
+      <w:pPr>
+        <w:spacing w:line="360" w:lineRule="auto"/>
+        <w:jc w:val="both"/>
+        <w:rPr>
+          <w:rFonts w:ascii="Times New Roman" w:hAnsi="Times New Roman" w:cs="Times New Roman"/>
+          <w:lang w:val="en-US" w:bidi="he-IL"/>
+        </w:rPr>
+      </w:pPr>
+    </w:p>
+    <w:p>
+      <w:pPr>
+        <w:spacing w:line="360" w:lineRule="auto"/>
+        <w:jc w:val="both"/>
+        <w:rPr>
+          <w:rFonts w:ascii="Times New Roman" w:hAnsi="Times New Roman" w:cs="Times New Roman"/>
+          <w:lang w:val="en-US" w:bidi="he-IL"/>
         </w:rPr>
       </w:pPr>
       <w:r>
@@ -5752,18 +5292,10 @@
           <w:lang w:val="en-US" w:bidi="he-IL"/>
         </w:rPr>
         <w:drawing>
-          <wp:anchor distT="0" distB="0" distL="114300" distR="114300" simplePos="0" relativeHeight="251682816" behindDoc="1" locked="0" layoutInCell="1" allowOverlap="1" wp14:anchorId="3B4B0EFE" wp14:editId="31956F62">
-            <wp:simplePos x="0" y="0"/>
-            <wp:positionH relativeFrom="column">
-              <wp:posOffset>-1363133</wp:posOffset>
-            </wp:positionH>
-            <wp:positionV relativeFrom="paragraph">
-              <wp:posOffset>161502</wp:posOffset>
-            </wp:positionV>
-            <wp:extent cx="4572000" cy="2743200"/>
+          <wp:inline distT="0" distB="0" distL="0" distR="0" wp14:anchorId="7C9E3101" wp14:editId="5E26A70B">
+            <wp:extent cx="5943600" cy="5943600"/>
             <wp:effectExtent l="0" t="0" r="0" b="0"/>
-            <wp:wrapNone/>
-            <wp:docPr id="2047556407" name="Picture 5"/>
+            <wp:docPr id="1901450223" name="Picture 1"/>
             <wp:cNvGraphicFramePr>
               <a:graphicFrameLocks xmlns:a="http://schemas.openxmlformats.org/drawingml/2006/main" noChangeAspect="1"/>
             </wp:cNvGraphicFramePr>
@@ -5771,7 +5303,7 @@
               <a:graphicData uri="http://schemas.openxmlformats.org/drawingml/2006/picture">
                 <pic:pic xmlns:pic="http://schemas.openxmlformats.org/drawingml/2006/picture">
                   <pic:nvPicPr>
-                    <pic:cNvPr id="2047556407" name="Picture 2047556407"/>
+                    <pic:cNvPr id="1901450223" name="Picture 1901450223"/>
                     <pic:cNvPicPr/>
                   </pic:nvPicPr>
                   <pic:blipFill>
@@ -5789,7 +5321,7 @@
                   <pic:spPr>
                     <a:xfrm>
                       <a:off x="0" y="0"/>
-                      <a:ext cx="4572000" cy="2743200"/>
+                      <a:ext cx="5943600" cy="5943600"/>
                     </a:xfrm>
                     <a:prstGeom prst="rect">
                       <a:avLst/>
@@ -5798,25 +5330,54 @@
                 </pic:pic>
               </a:graphicData>
             </a:graphic>
-            <wp14:sizeRelH relativeFrom="page">
-              <wp14:pctWidth>0</wp14:pctWidth>
-            </wp14:sizeRelH>
-            <wp14:sizeRelV relativeFrom="page">
-              <wp14:pctHeight>0</wp14:pctHeight>
-            </wp14:sizeRelV>
-          </wp:anchor>
+          </wp:inline>
         </w:drawing>
       </w:r>
-      <w:r>
-        <w:rPr>
-          <w:rFonts w:ascii="Times New Roman" w:hAnsi="Times New Roman" w:cs="Times New Roman"/>
-          <w:lang w:val="en-US"/>
-        </w:rPr>
-        <w:t>Note that the gaussian has a mean of 12 and std = 6</w:t>
-      </w:r>
-    </w:p>
-    <w:p>
-      <w:pPr>
+    </w:p>
+    <w:p>
+      <w:pPr>
+        <w:spacing w:line="360" w:lineRule="auto"/>
+        <w:jc w:val="both"/>
+        <w:rPr>
+          <w:rFonts w:ascii="Times New Roman" w:hAnsi="Times New Roman" w:cs="Times New Roman"/>
+          <w:lang w:val="en-US" w:bidi="he-IL"/>
+        </w:rPr>
+      </w:pPr>
+    </w:p>
+    <w:p>
+      <w:pPr>
+        <w:spacing w:line="360" w:lineRule="auto"/>
+        <w:jc w:val="both"/>
+        <w:rPr>
+          <w:rFonts w:ascii="Times New Roman" w:hAnsi="Times New Roman" w:cs="Times New Roman"/>
+          <w:lang w:val="en-US" w:bidi="he-IL"/>
+        </w:rPr>
+      </w:pPr>
+    </w:p>
+    <w:p>
+      <w:pPr>
+        <w:spacing w:line="360" w:lineRule="auto"/>
+        <w:jc w:val="both"/>
+        <w:rPr>
+          <w:rFonts w:ascii="Times New Roman" w:hAnsi="Times New Roman" w:cs="Times New Roman"/>
+          <w:lang w:val="en-US" w:bidi="he-IL"/>
+        </w:rPr>
+      </w:pPr>
+    </w:p>
+    <w:p>
+      <w:pPr>
+        <w:pStyle w:val="Heading2"/>
+        <w:spacing w:line="360" w:lineRule="auto"/>
+        <w:jc w:val="both"/>
+        <w:rPr>
+          <w:rFonts w:ascii="Times New Roman" w:hAnsi="Times New Roman" w:cs="Times New Roman"/>
+          <w:lang w:val="en-US" w:bidi="he-IL"/>
+        </w:rPr>
+      </w:pPr>
+    </w:p>
+    <w:p>
+      <w:pPr>
+        <w:pStyle w:val="Heading2"/>
         <w:spacing w:line="360" w:lineRule="auto"/>
         <w:jc w:val="both"/>
         <w:rPr>
@@ -5831,18 +5392,10 @@
           <w:lang w:val="en-US" w:bidi="he-IL"/>
         </w:rPr>
         <w:drawing>
-          <wp:anchor distT="0" distB="0" distL="114300" distR="114300" simplePos="0" relativeHeight="251683840" behindDoc="0" locked="0" layoutInCell="1" allowOverlap="1" wp14:anchorId="6FBBE670" wp14:editId="12420737">
-            <wp:simplePos x="0" y="0"/>
-            <wp:positionH relativeFrom="column">
-              <wp:posOffset>2844800</wp:posOffset>
-            </wp:positionH>
-            <wp:positionV relativeFrom="paragraph">
-              <wp:posOffset>17145</wp:posOffset>
-            </wp:positionV>
-            <wp:extent cx="4373880" cy="2623820"/>
-            <wp:effectExtent l="0" t="0" r="0" b="5080"/>
-            <wp:wrapNone/>
-            <wp:docPr id="1022974673" name="Picture 6"/>
+          <wp:inline distT="0" distB="0" distL="0" distR="0" wp14:anchorId="1B3A6A60" wp14:editId="5DE54881">
+            <wp:extent cx="5943600" cy="5943600"/>
+            <wp:effectExtent l="0" t="0" r="0" b="0"/>
+            <wp:docPr id="1274371332" name="Picture 2"/>
             <wp:cNvGraphicFramePr>
               <a:graphicFrameLocks xmlns:a="http://schemas.openxmlformats.org/drawingml/2006/main" noChangeAspect="1"/>
             </wp:cNvGraphicFramePr>
@@ -5850,7 +5403,7 @@
               <a:graphicData uri="http://schemas.openxmlformats.org/drawingml/2006/picture">
                 <pic:pic xmlns:pic="http://schemas.openxmlformats.org/drawingml/2006/picture">
                   <pic:nvPicPr>
-                    <pic:cNvPr id="1022974673" name="Picture 1022974673"/>
+                    <pic:cNvPr id="1274371332" name="Picture 1274371332"/>
                     <pic:cNvPicPr/>
                   </pic:nvPicPr>
                   <pic:blipFill>
@@ -5868,7 +5421,7 @@
                   <pic:spPr>
                     <a:xfrm>
                       <a:off x="0" y="0"/>
-                      <a:ext cx="4373880" cy="2623820"/>
+                      <a:ext cx="5943600" cy="5943600"/>
                     </a:xfrm>
                     <a:prstGeom prst="rect">
                       <a:avLst/>
@@ -5877,105 +5430,322 @@
                 </pic:pic>
               </a:graphicData>
             </a:graphic>
-            <wp14:sizeRelH relativeFrom="page">
-              <wp14:pctWidth>0</wp14:pctWidth>
-            </wp14:sizeRelH>
-            <wp14:sizeRelV relativeFrom="page">
-              <wp14:pctHeight>0</wp14:pctHeight>
-            </wp14:sizeRelV>
-          </wp:anchor>
+          </wp:inline>
         </w:drawing>
       </w:r>
     </w:p>
     <w:p>
       <w:pPr>
-        <w:spacing w:line="360" w:lineRule="auto"/>
-        <w:jc w:val="both"/>
-        <w:rPr>
-          <w:rFonts w:ascii="Times New Roman" w:hAnsi="Times New Roman" w:cs="Times New Roman"/>
-          <w:lang w:val="en-US" w:bidi="he-IL"/>
-        </w:rPr>
-      </w:pPr>
-    </w:p>
-    <w:p>
-      <w:pPr>
-        <w:spacing w:line="360" w:lineRule="auto"/>
-        <w:jc w:val="both"/>
-        <w:rPr>
-          <w:rFonts w:ascii="Times New Roman" w:hAnsi="Times New Roman" w:cs="Times New Roman"/>
-          <w:lang w:val="en-US" w:bidi="he-IL"/>
-        </w:rPr>
-      </w:pPr>
-    </w:p>
-    <w:p>
-      <w:pPr>
-        <w:spacing w:line="360" w:lineRule="auto"/>
-        <w:jc w:val="both"/>
-        <w:rPr>
-          <w:rFonts w:ascii="Times New Roman" w:hAnsi="Times New Roman" w:cs="Times New Roman"/>
-          <w:lang w:val="en-US" w:bidi="he-IL"/>
-        </w:rPr>
-      </w:pPr>
-    </w:p>
-    <w:p>
-      <w:pPr>
-        <w:spacing w:line="360" w:lineRule="auto"/>
-        <w:jc w:val="both"/>
-        <w:rPr>
-          <w:rFonts w:ascii="Times New Roman" w:hAnsi="Times New Roman" w:cs="Times New Roman"/>
-          <w:lang w:val="en-US" w:bidi="he-IL"/>
-        </w:rPr>
-      </w:pPr>
-    </w:p>
-    <w:p>
-      <w:pPr>
-        <w:spacing w:line="360" w:lineRule="auto"/>
-        <w:jc w:val="both"/>
-        <w:rPr>
-          <w:rFonts w:ascii="Times New Roman" w:hAnsi="Times New Roman" w:cs="Times New Roman"/>
-          <w:lang w:val="en-US" w:bidi="he-IL"/>
-        </w:rPr>
-      </w:pPr>
-    </w:p>
-    <w:p>
-      <w:pPr>
-        <w:spacing w:line="360" w:lineRule="auto"/>
-        <w:jc w:val="both"/>
-        <w:rPr>
-          <w:rFonts w:ascii="Times New Roman" w:hAnsi="Times New Roman" w:cs="Times New Roman"/>
-          <w:lang w:val="en-US" w:bidi="he-IL"/>
-        </w:rPr>
-      </w:pPr>
-    </w:p>
-    <w:p>
-      <w:pPr>
-        <w:spacing w:line="360" w:lineRule="auto"/>
-        <w:jc w:val="both"/>
-        <w:rPr>
-          <w:rFonts w:ascii="Times New Roman" w:hAnsi="Times New Roman" w:cs="Times New Roman"/>
-          <w:lang w:val="en-US" w:bidi="he-IL"/>
-        </w:rPr>
-      </w:pPr>
-    </w:p>
-    <w:p>
-      <w:pPr>
-        <w:spacing w:line="360" w:lineRule="auto"/>
-        <w:jc w:val="both"/>
-        <w:rPr>
-          <w:rFonts w:ascii="Times New Roman" w:hAnsi="Times New Roman" w:cs="Times New Roman"/>
-          <w:lang w:val="en-US" w:bidi="he-IL"/>
-        </w:rPr>
-      </w:pPr>
-    </w:p>
-    <w:p>
-      <w:pPr>
-        <w:spacing w:line="360" w:lineRule="auto"/>
-        <w:jc w:val="both"/>
-        <w:rPr>
-          <w:rFonts w:ascii="Times New Roman" w:hAnsi="Times New Roman" w:cs="Times New Roman"/>
-          <w:lang w:val="en-US" w:bidi="he-IL"/>
-        </w:rPr>
-      </w:pPr>
+        <w:rPr>
+          <w:rFonts w:ascii="Times New Roman" w:hAnsi="Times New Roman" w:cs="Times New Roman"/>
+          <w:lang w:val="en-US" w:bidi="he-IL"/>
+        </w:rPr>
+      </w:pPr>
+      <w:r>
+        <w:rPr>
+          <w:rFonts w:ascii="Times New Roman" w:hAnsi="Times New Roman" w:cs="Times New Roman"/>
+          <w:lang w:val="en-US" w:bidi="he-IL"/>
+        </w:rPr>
+        <w:t>Not much to say about here other than the same explanation for the chosen layer.</w:t>
+      </w:r>
+    </w:p>
+    <w:p>
+      <w:pPr>
+        <w:rPr>
+          <w:rFonts w:ascii="Times New Roman" w:hAnsi="Times New Roman" w:cs="Times New Roman"/>
+          <w:lang w:val="en-US" w:bidi="he-IL"/>
+        </w:rPr>
+      </w:pPr>
+      <w:r>
+        <w:rPr>
+          <w:rFonts w:ascii="Times New Roman" w:hAnsi="Times New Roman" w:cs="Times New Roman"/>
+          <w:lang w:val="en-US" w:bidi="he-IL"/>
+        </w:rPr>
+        <w:t xml:space="preserve">As for the distributions, we can conclude that no great effect on </w:t>
+      </w:r>
+      <w:proofErr w:type="spellStart"/>
+      <w:r>
+        <w:rPr>
+          <w:rFonts w:ascii="Times New Roman" w:hAnsi="Times New Roman" w:cs="Times New Roman"/>
+          <w:lang w:val="en-US" w:bidi="he-IL"/>
+        </w:rPr>
+        <w:t>FuSa</w:t>
+      </w:r>
+      <w:proofErr w:type="spellEnd"/>
+      <w:r>
+        <w:rPr>
+          <w:rFonts w:ascii="Times New Roman" w:hAnsi="Times New Roman" w:cs="Times New Roman"/>
+          <w:lang w:val="en-US" w:bidi="he-IL"/>
+        </w:rPr>
+        <w:t xml:space="preserve"> violations in relation to weights and memory, but</w:t>
+      </w:r>
+      <w:r>
+        <w:rPr>
+          <w:rFonts w:ascii="Times New Roman" w:hAnsi="Times New Roman" w:cs="Times New Roman"/>
+          <w:lang w:val="en-US" w:bidi="he-IL"/>
+        </w:rPr>
+        <w:t xml:space="preserve"> we can clearly see a correlation between distribution of faults and bias target.</w:t>
+      </w:r>
+      <w:r>
+        <w:rPr>
+          <w:rFonts w:ascii="Times New Roman" w:hAnsi="Times New Roman" w:cs="Times New Roman"/>
+          <w:lang w:val="en-US" w:bidi="he-IL"/>
+        </w:rPr>
+        <w:t xml:space="preserve"> </w:t>
+      </w:r>
+    </w:p>
+    <w:p>
+      <w:pPr>
+        <w:rPr>
+          <w:rFonts w:ascii="Times New Roman" w:hAnsi="Times New Roman" w:cs="Times New Roman"/>
+          <w:lang w:val="en-US" w:bidi="he-IL"/>
+        </w:rPr>
+      </w:pPr>
+    </w:p>
+    <w:p>
+      <w:pPr>
+        <w:rPr>
+          <w:rFonts w:ascii="Times New Roman" w:hAnsi="Times New Roman" w:cs="Times New Roman"/>
+          <w:lang w:val="en-US" w:bidi="he-IL"/>
+        </w:rPr>
+      </w:pPr>
+    </w:p>
+    <w:p>
+      <w:pPr>
+        <w:rPr>
+          <w:rFonts w:ascii="Times New Roman" w:hAnsi="Times New Roman" w:cs="Times New Roman"/>
+          <w:lang w:val="en-US" w:bidi="he-IL"/>
+        </w:rPr>
+      </w:pPr>
+    </w:p>
+    <w:p>
+      <w:pPr>
+        <w:rPr>
+          <w:rFonts w:ascii="Times New Roman" w:hAnsi="Times New Roman" w:cs="Times New Roman"/>
+          <w:lang w:val="en-US" w:bidi="he-IL"/>
+        </w:rPr>
+      </w:pPr>
+    </w:p>
+    <w:p>
+      <w:pPr>
+        <w:rPr>
+          <w:rFonts w:ascii="Times New Roman" w:hAnsi="Times New Roman" w:cs="Times New Roman"/>
+          <w:lang w:val="en-US" w:bidi="he-IL"/>
+        </w:rPr>
+      </w:pPr>
+    </w:p>
+    <w:p>
+      <w:pPr>
+        <w:pStyle w:val="Heading2"/>
+        <w:rPr>
+          <w:rFonts w:ascii="Times New Roman" w:hAnsi="Times New Roman" w:cs="Times New Roman"/>
+          <w:lang w:val="en-US" w:bidi="he-IL"/>
+        </w:rPr>
+      </w:pPr>
+      <w:r>
+        <w:rPr>
+          <w:rFonts w:ascii="Times New Roman" w:hAnsi="Times New Roman" w:cs="Times New Roman"/>
+          <w:lang w:val="en-US" w:bidi="he-IL"/>
+        </w:rPr>
+        <w:lastRenderedPageBreak/>
+        <w:t xml:space="preserve">Distribution of bit-flips and its relation to </w:t>
+      </w:r>
+      <w:proofErr w:type="spellStart"/>
+      <w:r>
+        <w:rPr>
+          <w:rFonts w:ascii="Times New Roman" w:hAnsi="Times New Roman" w:cs="Times New Roman"/>
+          <w:lang w:val="en-US" w:bidi="he-IL"/>
+        </w:rPr>
+        <w:t>FuSa</w:t>
+      </w:r>
+      <w:proofErr w:type="spellEnd"/>
+      <w:r>
+        <w:rPr>
+          <w:rFonts w:ascii="Times New Roman" w:hAnsi="Times New Roman" w:cs="Times New Roman"/>
+          <w:lang w:val="en-US" w:bidi="he-IL"/>
+        </w:rPr>
+        <w:t xml:space="preserve"> violations</w:t>
+      </w:r>
+    </w:p>
+    <w:p>
+      <w:pPr>
+        <w:spacing w:line="360" w:lineRule="auto"/>
+        <w:jc w:val="both"/>
+        <w:rPr>
+          <w:rFonts w:ascii="Times New Roman" w:hAnsi="Times New Roman" w:cs="Times New Roman"/>
+          <w:lang w:val="en-US" w:bidi="he-IL"/>
+        </w:rPr>
+      </w:pPr>
+      <w:r>
+        <w:rPr>
+          <w:rFonts w:ascii="Times New Roman" w:hAnsi="Times New Roman" w:cs="Times New Roman"/>
+          <w:lang w:val="en-US" w:bidi="he-IL"/>
+        </w:rPr>
+        <w:t>Fault model:</w:t>
+      </w:r>
+    </w:p>
+    <w:p>
+      <w:pPr>
+        <w:spacing w:line="360" w:lineRule="auto"/>
+        <w:jc w:val="both"/>
+        <w:rPr>
+          <w:rFonts w:ascii="Times New Roman" w:hAnsi="Times New Roman" w:cs="Times New Roman"/>
+          <w:lang w:val="en-US"/>
+        </w:rPr>
+      </w:pPr>
+      <w:proofErr w:type="spellStart"/>
+      <w:r>
+        <w:rPr>
+          <w:rFonts w:ascii="Times New Roman" w:hAnsi="Times New Roman" w:cs="Times New Roman"/>
+          <w:lang w:val="en-US"/>
+        </w:rPr>
+        <w:t>Fault_target</w:t>
+      </w:r>
+      <w:proofErr w:type="spellEnd"/>
+      <w:r>
+        <w:rPr>
+          <w:rFonts w:ascii="Times New Roman" w:hAnsi="Times New Roman" w:cs="Times New Roman"/>
+          <w:lang w:val="en-US"/>
+        </w:rPr>
+        <w:t xml:space="preserve"> = bias/memory/weight</w:t>
+      </w:r>
+    </w:p>
+    <w:p>
+      <w:pPr>
+        <w:spacing w:line="360" w:lineRule="auto"/>
+        <w:jc w:val="both"/>
+        <w:rPr>
+          <w:rFonts w:ascii="Times New Roman" w:hAnsi="Times New Roman" w:cs="Times New Roman"/>
+          <w:lang w:val="en-US"/>
+        </w:rPr>
+      </w:pPr>
+      <w:proofErr w:type="spellStart"/>
+      <w:r>
+        <w:rPr>
+          <w:rFonts w:ascii="Times New Roman" w:hAnsi="Times New Roman" w:cs="Times New Roman"/>
+          <w:lang w:val="en-US"/>
+        </w:rPr>
+        <w:t>Number_of_faults</w:t>
+      </w:r>
+      <w:proofErr w:type="spellEnd"/>
+      <w:r>
+        <w:rPr>
+          <w:rFonts w:ascii="Times New Roman" w:hAnsi="Times New Roman" w:cs="Times New Roman"/>
+          <w:lang w:val="en-US"/>
+        </w:rPr>
+        <w:t xml:space="preserve"> = 20 </w:t>
+      </w:r>
+    </w:p>
+    <w:p>
+      <w:pPr>
+        <w:spacing w:line="360" w:lineRule="auto"/>
+        <w:jc w:val="both"/>
+        <w:rPr>
+          <w:rFonts w:ascii="Times New Roman" w:hAnsi="Times New Roman" w:cs="Times New Roman"/>
+          <w:lang w:val="en-US"/>
+        </w:rPr>
+      </w:pPr>
+      <w:proofErr w:type="spellStart"/>
+      <w:r>
+        <w:rPr>
+          <w:rFonts w:ascii="Times New Roman" w:hAnsi="Times New Roman" w:cs="Times New Roman"/>
+          <w:lang w:val="en-US"/>
+        </w:rPr>
+        <w:t>Num_bits_to_flip</w:t>
+      </w:r>
+      <w:proofErr w:type="spellEnd"/>
+      <w:r>
+        <w:rPr>
+          <w:rFonts w:ascii="Times New Roman" w:hAnsi="Times New Roman" w:cs="Times New Roman"/>
+          <w:lang w:val="en-US"/>
+        </w:rPr>
+        <w:t xml:space="preserve"> = 5</w:t>
+      </w:r>
+    </w:p>
+    <w:p>
+      <w:pPr>
+        <w:spacing w:line="360" w:lineRule="auto"/>
+        <w:jc w:val="both"/>
+        <w:rPr>
+          <w:rFonts w:ascii="Times New Roman" w:hAnsi="Times New Roman" w:cs="Times New Roman"/>
+          <w:lang w:val="en-US"/>
+        </w:rPr>
+      </w:pPr>
+      <w:proofErr w:type="spellStart"/>
+      <w:r>
+        <w:rPr>
+          <w:rFonts w:ascii="Times New Roman" w:hAnsi="Times New Roman" w:cs="Times New Roman"/>
+          <w:lang w:val="en-US"/>
+        </w:rPr>
+        <w:t>Bits_to_flip</w:t>
+      </w:r>
+      <w:proofErr w:type="spellEnd"/>
+      <w:r>
+        <w:rPr>
+          <w:rFonts w:ascii="Times New Roman" w:hAnsi="Times New Roman" w:cs="Times New Roman"/>
+          <w:lang w:val="en-US"/>
+        </w:rPr>
+        <w:t xml:space="preserve"> = randomized</w:t>
+      </w:r>
+    </w:p>
+    <w:p>
+      <w:pPr>
+        <w:spacing w:line="360" w:lineRule="auto"/>
+        <w:jc w:val="both"/>
+        <w:rPr>
+          <w:rFonts w:ascii="Times New Roman" w:hAnsi="Times New Roman" w:cs="Times New Roman"/>
+          <w:lang w:val="en-US"/>
+        </w:rPr>
+      </w:pPr>
+      <w:proofErr w:type="spellStart"/>
+      <w:r>
+        <w:rPr>
+          <w:rFonts w:ascii="Times New Roman" w:hAnsi="Times New Roman" w:cs="Times New Roman"/>
+          <w:lang w:val="en-US"/>
+        </w:rPr>
+        <w:t>Fault_distribution</w:t>
+      </w:r>
+      <w:proofErr w:type="spellEnd"/>
+      <w:r>
+        <w:rPr>
+          <w:rFonts w:ascii="Times New Roman" w:hAnsi="Times New Roman" w:cs="Times New Roman"/>
+          <w:lang w:val="en-US"/>
+        </w:rPr>
+        <w:t xml:space="preserve"> = gaussian/uniform</w:t>
+      </w:r>
+    </w:p>
+    <w:p>
+      <w:pPr>
+        <w:spacing w:line="360" w:lineRule="auto"/>
+        <w:jc w:val="both"/>
+        <w:rPr>
+          <w:rFonts w:ascii="Times New Roman" w:hAnsi="Times New Roman" w:cs="Times New Roman"/>
+          <w:lang w:val="en-US"/>
+        </w:rPr>
+      </w:pPr>
+      <w:proofErr w:type="spellStart"/>
+      <w:r>
+        <w:rPr>
+          <w:rFonts w:ascii="Times New Roman" w:hAnsi="Times New Roman" w:cs="Times New Roman"/>
+          <w:lang w:val="en-US"/>
+        </w:rPr>
+        <w:t>Target_layer</w:t>
+      </w:r>
+      <w:proofErr w:type="spellEnd"/>
+      <w:r>
+        <w:rPr>
+          <w:rFonts w:ascii="Times New Roman" w:hAnsi="Times New Roman" w:cs="Times New Roman"/>
+          <w:lang w:val="en-US"/>
+        </w:rPr>
+        <w:t xml:space="preserve"> = </w:t>
+      </w:r>
+      <w:r>
+        <w:rPr>
+          <w:rFonts w:ascii="Times New Roman" w:hAnsi="Times New Roman" w:cs="Times New Roman"/>
+          <w:lang w:val="en-US"/>
+        </w:rPr>
+        <w:t>same</w:t>
+      </w:r>
     </w:p>
     <w:p>
       <w:pPr>
@@ -5993,18 +5763,18 @@
           <w:lang w:val="en-US" w:bidi="he-IL"/>
         </w:rPr>
         <w:drawing>
-          <wp:anchor distT="0" distB="0" distL="114300" distR="114300" simplePos="0" relativeHeight="251684864" behindDoc="1" locked="0" layoutInCell="1" allowOverlap="1" wp14:anchorId="40AAD5B1" wp14:editId="0B581EED">
+          <wp:anchor distT="0" distB="0" distL="114300" distR="114300" simplePos="0" relativeHeight="251707392" behindDoc="0" locked="0" layoutInCell="1" allowOverlap="1" wp14:anchorId="33F7498F" wp14:editId="6066406F">
             <wp:simplePos x="0" y="0"/>
             <wp:positionH relativeFrom="column">
-              <wp:posOffset>2785533</wp:posOffset>
+              <wp:posOffset>0</wp:posOffset>
             </wp:positionH>
             <wp:positionV relativeFrom="paragraph">
-              <wp:posOffset>410422</wp:posOffset>
+              <wp:posOffset>110490</wp:posOffset>
             </wp:positionV>
-            <wp:extent cx="4343400" cy="2606040"/>
+            <wp:extent cx="5943600" cy="5943600"/>
             <wp:effectExtent l="0" t="0" r="0" b="0"/>
             <wp:wrapNone/>
-            <wp:docPr id="1611412791" name="Picture 7"/>
+            <wp:docPr id="2135434627" name="Picture 3"/>
             <wp:cNvGraphicFramePr>
               <a:graphicFrameLocks xmlns:a="http://schemas.openxmlformats.org/drawingml/2006/main" noChangeAspect="1"/>
             </wp:cNvGraphicFramePr>
@@ -6012,7 +5782,7 @@
               <a:graphicData uri="http://schemas.openxmlformats.org/drawingml/2006/picture">
                 <pic:pic xmlns:pic="http://schemas.openxmlformats.org/drawingml/2006/picture">
                   <pic:nvPicPr>
-                    <pic:cNvPr id="1611412791" name="Picture 1611412791"/>
+                    <pic:cNvPr id="2135434627" name="Picture 2135434627"/>
                     <pic:cNvPicPr/>
                   </pic:nvPicPr>
                   <pic:blipFill>
@@ -6030,7 +5800,7 @@
                   <pic:spPr>
                     <a:xfrm>
                       <a:off x="0" y="0"/>
-                      <a:ext cx="4343400" cy="2606040"/>
+                      <a:ext cx="5943600" cy="5943600"/>
                     </a:xfrm>
                     <a:prstGeom prst="rect">
                       <a:avLst/>
@@ -6048,25 +5818,256 @@
           </wp:anchor>
         </w:drawing>
       </w:r>
+    </w:p>
+    <w:p>
+      <w:pPr>
+        <w:spacing w:line="360" w:lineRule="auto"/>
+        <w:jc w:val="both"/>
+        <w:rPr>
+          <w:rFonts w:ascii="Times New Roman" w:hAnsi="Times New Roman" w:cs="Times New Roman"/>
+          <w:lang w:val="en-US" w:bidi="he-IL"/>
+        </w:rPr>
+      </w:pPr>
+    </w:p>
+    <w:p>
+      <w:pPr>
+        <w:spacing w:line="360" w:lineRule="auto"/>
+        <w:jc w:val="both"/>
+        <w:rPr>
+          <w:rFonts w:ascii="Times New Roman" w:hAnsi="Times New Roman" w:cs="Times New Roman"/>
+          <w:lang w:val="en-US" w:bidi="he-IL"/>
+        </w:rPr>
+      </w:pPr>
+    </w:p>
+    <w:p>
+      <w:pPr>
+        <w:spacing w:line="360" w:lineRule="auto"/>
+        <w:jc w:val="both"/>
+        <w:rPr>
+          <w:rFonts w:ascii="Times New Roman" w:hAnsi="Times New Roman" w:cs="Times New Roman"/>
+          <w:lang w:val="en-US" w:bidi="he-IL"/>
+        </w:rPr>
+      </w:pPr>
+    </w:p>
+    <w:p>
+      <w:pPr>
+        <w:spacing w:line="360" w:lineRule="auto"/>
+        <w:jc w:val="both"/>
+        <w:rPr>
+          <w:rFonts w:ascii="Times New Roman" w:hAnsi="Times New Roman" w:cs="Times New Roman"/>
+          <w:lang w:val="en-US" w:bidi="he-IL"/>
+        </w:rPr>
+      </w:pPr>
+    </w:p>
+    <w:p>
+      <w:pPr>
+        <w:spacing w:line="360" w:lineRule="auto"/>
+        <w:jc w:val="both"/>
+        <w:rPr>
+          <w:rFonts w:ascii="Times New Roman" w:hAnsi="Times New Roman" w:cs="Times New Roman"/>
+          <w:lang w:val="en-US" w:bidi="he-IL"/>
+        </w:rPr>
+      </w:pPr>
+    </w:p>
+    <w:p>
+      <w:pPr>
+        <w:spacing w:line="360" w:lineRule="auto"/>
+        <w:jc w:val="both"/>
+        <w:rPr>
+          <w:rFonts w:ascii="Times New Roman" w:hAnsi="Times New Roman" w:cs="Times New Roman"/>
+          <w:lang w:val="en-US" w:bidi="he-IL"/>
+        </w:rPr>
+      </w:pPr>
+    </w:p>
+    <w:p>
+      <w:pPr>
+        <w:spacing w:line="360" w:lineRule="auto"/>
+        <w:jc w:val="both"/>
+        <w:rPr>
+          <w:rFonts w:ascii="Times New Roman" w:hAnsi="Times New Roman" w:cs="Times New Roman"/>
+          <w:lang w:val="en-US" w:bidi="he-IL"/>
+        </w:rPr>
+      </w:pPr>
+    </w:p>
+    <w:p>
+      <w:pPr>
+        <w:spacing w:line="360" w:lineRule="auto"/>
+        <w:jc w:val="both"/>
+        <w:rPr>
+          <w:rFonts w:ascii="Times New Roman" w:hAnsi="Times New Roman" w:cs="Times New Roman"/>
+          <w:lang w:val="en-US" w:bidi="he-IL"/>
+        </w:rPr>
+      </w:pPr>
+    </w:p>
+    <w:p>
+      <w:pPr>
+        <w:spacing w:line="360" w:lineRule="auto"/>
+        <w:jc w:val="both"/>
+        <w:rPr>
+          <w:rFonts w:ascii="Times New Roman" w:hAnsi="Times New Roman" w:cs="Times New Roman"/>
+          <w:lang w:val="en-US" w:bidi="he-IL"/>
+        </w:rPr>
+      </w:pPr>
+    </w:p>
+    <w:p>
+      <w:pPr>
+        <w:spacing w:line="360" w:lineRule="auto"/>
+        <w:jc w:val="both"/>
+        <w:rPr>
+          <w:rFonts w:ascii="Times New Roman" w:hAnsi="Times New Roman" w:cs="Times New Roman"/>
+          <w:lang w:val="en-US" w:bidi="he-IL"/>
+        </w:rPr>
+      </w:pPr>
+    </w:p>
+    <w:p>
+      <w:pPr>
+        <w:spacing w:line="360" w:lineRule="auto"/>
+        <w:jc w:val="both"/>
+        <w:rPr>
+          <w:rFonts w:ascii="Times New Roman" w:hAnsi="Times New Roman" w:cs="Times New Roman"/>
+          <w:lang w:val="en-US" w:bidi="he-IL"/>
+        </w:rPr>
+      </w:pPr>
+    </w:p>
+    <w:p>
+      <w:pPr>
+        <w:spacing w:line="360" w:lineRule="auto"/>
+        <w:jc w:val="both"/>
+        <w:rPr>
+          <w:rFonts w:ascii="Times New Roman" w:hAnsi="Times New Roman" w:cs="Times New Roman"/>
+          <w:lang w:val="en-US" w:bidi="he-IL"/>
+        </w:rPr>
+      </w:pPr>
+    </w:p>
+    <w:p>
+      <w:pPr>
+        <w:spacing w:line="360" w:lineRule="auto"/>
+        <w:jc w:val="both"/>
+        <w:rPr>
+          <w:rFonts w:ascii="Times New Roman" w:hAnsi="Times New Roman" w:cs="Times New Roman"/>
+          <w:lang w:val="en-US" w:bidi="he-IL"/>
+        </w:rPr>
+      </w:pPr>
+    </w:p>
+    <w:p>
+      <w:pPr>
+        <w:spacing w:line="360" w:lineRule="auto"/>
+        <w:jc w:val="both"/>
+        <w:rPr>
+          <w:rFonts w:ascii="Times New Roman" w:hAnsi="Times New Roman" w:cs="Times New Roman"/>
+          <w:lang w:val="en-US" w:bidi="he-IL"/>
+        </w:rPr>
+      </w:pPr>
+    </w:p>
+    <w:p>
+      <w:pPr>
+        <w:spacing w:line="360" w:lineRule="auto"/>
+        <w:jc w:val="both"/>
+        <w:rPr>
+          <w:rFonts w:ascii="Times New Roman" w:hAnsi="Times New Roman" w:cs="Times New Roman"/>
+          <w:lang w:val="en-US" w:bidi="he-IL"/>
+        </w:rPr>
+      </w:pPr>
+    </w:p>
+    <w:p>
+      <w:pPr>
+        <w:spacing w:line="360" w:lineRule="auto"/>
+        <w:jc w:val="both"/>
+        <w:rPr>
+          <w:rFonts w:ascii="Times New Roman" w:hAnsi="Times New Roman" w:cs="Times New Roman"/>
+          <w:lang w:val="en-US" w:bidi="he-IL"/>
+        </w:rPr>
+      </w:pPr>
+    </w:p>
+    <w:p>
+      <w:pPr>
+        <w:spacing w:line="360" w:lineRule="auto"/>
+        <w:jc w:val="both"/>
+        <w:rPr>
+          <w:rFonts w:ascii="Times New Roman" w:hAnsi="Times New Roman" w:cs="Times New Roman"/>
+          <w:lang w:val="en-US" w:bidi="he-IL"/>
+        </w:rPr>
+      </w:pPr>
+    </w:p>
+    <w:p>
+      <w:pPr>
+        <w:spacing w:line="360" w:lineRule="auto"/>
+        <w:jc w:val="both"/>
+        <w:rPr>
+          <w:rFonts w:ascii="Times New Roman" w:hAnsi="Times New Roman" w:cs="Times New Roman"/>
+          <w:lang w:val="en-US" w:bidi="he-IL"/>
+        </w:rPr>
+      </w:pPr>
+    </w:p>
+    <w:p>
+      <w:pPr>
+        <w:spacing w:line="360" w:lineRule="auto"/>
+        <w:jc w:val="both"/>
+        <w:rPr>
+          <w:rFonts w:ascii="Times New Roman" w:hAnsi="Times New Roman" w:cs="Times New Roman"/>
+          <w:lang w:val="en-US" w:bidi="he-IL"/>
+        </w:rPr>
+      </w:pPr>
+    </w:p>
+    <w:p>
+      <w:pPr>
+        <w:spacing w:line="360" w:lineRule="auto"/>
+        <w:jc w:val="both"/>
+        <w:rPr>
+          <w:rFonts w:ascii="Times New Roman" w:hAnsi="Times New Roman" w:cs="Times New Roman"/>
+          <w:lang w:val="en-US" w:bidi="he-IL"/>
+        </w:rPr>
+      </w:pPr>
+    </w:p>
+    <w:p>
+      <w:pPr>
+        <w:spacing w:line="360" w:lineRule="auto"/>
+        <w:jc w:val="both"/>
+        <w:rPr>
+          <w:rFonts w:ascii="Times New Roman" w:hAnsi="Times New Roman" w:cs="Times New Roman"/>
+          <w:lang w:val="en-US" w:bidi="he-IL"/>
+        </w:rPr>
+      </w:pPr>
+    </w:p>
+    <w:p>
+      <w:pPr>
+        <w:spacing w:line="360" w:lineRule="auto"/>
+        <w:jc w:val="both"/>
+        <w:rPr>
+          <w:rFonts w:ascii="Times New Roman" w:hAnsi="Times New Roman" w:cs="Times New Roman"/>
+          <w:lang w:val="en-US" w:bidi="he-IL"/>
+        </w:rPr>
+      </w:pPr>
+    </w:p>
+    <w:p>
+      <w:pPr>
+        <w:spacing w:line="360" w:lineRule="auto"/>
+        <w:jc w:val="both"/>
+        <w:rPr>
+          <w:rFonts w:ascii="Times New Roman" w:hAnsi="Times New Roman" w:cs="Times New Roman"/>
+          <w:lang w:val="en-US" w:bidi="he-IL"/>
+        </w:rPr>
+      </w:pPr>
       <w:r>
         <w:rPr>
           <w:rFonts w:ascii="Times New Roman" w:hAnsi="Times New Roman" w:cs="Times New Roman"/>
           <w:noProof/>
           <w:lang w:val="en-US" w:bidi="he-IL"/>
         </w:rPr>
+        <w:lastRenderedPageBreak/>
         <w:drawing>
-          <wp:anchor distT="0" distB="0" distL="114300" distR="114300" simplePos="0" relativeHeight="251685888" behindDoc="1" locked="0" layoutInCell="1" allowOverlap="1" wp14:anchorId="1300FD76" wp14:editId="19D3750C">
+          <wp:anchor distT="0" distB="0" distL="114300" distR="114300" simplePos="0" relativeHeight="251708416" behindDoc="0" locked="0" layoutInCell="1" allowOverlap="1" wp14:anchorId="37A50B6B" wp14:editId="1BF2ED3F">
             <wp:simplePos x="0" y="0"/>
             <wp:positionH relativeFrom="column">
-              <wp:posOffset>-1200997</wp:posOffset>
+              <wp:posOffset>-914824</wp:posOffset>
             </wp:positionH>
             <wp:positionV relativeFrom="paragraph">
-              <wp:posOffset>409787</wp:posOffset>
+              <wp:posOffset>0</wp:posOffset>
             </wp:positionV>
-            <wp:extent cx="4267200" cy="2560320"/>
-            <wp:effectExtent l="0" t="0" r="0" b="5080"/>
-            <wp:wrapNone/>
-            <wp:docPr id="1958765697" name="Picture 8"/>
+            <wp:extent cx="4495800" cy="4495800"/>
+            <wp:effectExtent l="0" t="0" r="0" b="0"/>
+            <wp:wrapSquare wrapText="bothSides"/>
+            <wp:docPr id="881059990" name="Picture 4"/>
             <wp:cNvGraphicFramePr>
               <a:graphicFrameLocks xmlns:a="http://schemas.openxmlformats.org/drawingml/2006/main" noChangeAspect="1"/>
             </wp:cNvGraphicFramePr>
@@ -6074,7 +6075,7 @@
               <a:graphicData uri="http://schemas.openxmlformats.org/drawingml/2006/picture">
                 <pic:pic xmlns:pic="http://schemas.openxmlformats.org/drawingml/2006/picture">
                   <pic:nvPicPr>
-                    <pic:cNvPr id="1958765697" name="Picture 1958765697"/>
+                    <pic:cNvPr id="881059990" name="Picture 881059990"/>
                     <pic:cNvPicPr/>
                   </pic:nvPicPr>
                   <pic:blipFill>
@@ -6092,7 +6093,7 @@
                   <pic:spPr>
                     <a:xfrm>
                       <a:off x="0" y="0"/>
-                      <a:ext cx="4267200" cy="2560320"/>
+                      <a:ext cx="4495800" cy="4495800"/>
                     </a:xfrm>
                     <a:prstGeom prst="rect">
                       <a:avLst/>
@@ -6110,120 +6111,70 @@
           </wp:anchor>
         </w:drawing>
       </w:r>
-      <w:r>
-        <w:rPr>
-          <w:rFonts w:ascii="Times New Roman" w:hAnsi="Times New Roman" w:cs="Times New Roman"/>
-          <w:lang w:val="en-US" w:bidi="he-IL"/>
-        </w:rPr>
-        <w:t>We can see that there is not much difference in behavior of these two distributions over bitflips on weights.</w:t>
-      </w:r>
-    </w:p>
-    <w:p>
-      <w:pPr>
-        <w:spacing w:line="360" w:lineRule="auto"/>
-        <w:jc w:val="both"/>
-        <w:rPr>
-          <w:rFonts w:ascii="Times New Roman" w:hAnsi="Times New Roman" w:cs="Times New Roman"/>
-          <w:lang w:val="en-US" w:bidi="he-IL"/>
-        </w:rPr>
-      </w:pPr>
-    </w:p>
-    <w:p>
-      <w:pPr>
-        <w:spacing w:line="360" w:lineRule="auto"/>
-        <w:jc w:val="both"/>
-        <w:rPr>
-          <w:rFonts w:ascii="Times New Roman" w:hAnsi="Times New Roman" w:cs="Times New Roman"/>
-          <w:lang w:val="en-US" w:bidi="he-IL"/>
-        </w:rPr>
-      </w:pPr>
-    </w:p>
-    <w:p>
-      <w:pPr>
-        <w:spacing w:line="360" w:lineRule="auto"/>
-        <w:jc w:val="both"/>
-        <w:rPr>
-          <w:rFonts w:ascii="Times New Roman" w:hAnsi="Times New Roman" w:cs="Times New Roman"/>
-          <w:lang w:val="en-US" w:bidi="he-IL"/>
-        </w:rPr>
-      </w:pPr>
-    </w:p>
-    <w:p>
-      <w:pPr>
-        <w:spacing w:line="360" w:lineRule="auto"/>
-        <w:jc w:val="both"/>
-        <w:rPr>
-          <w:rFonts w:ascii="Times New Roman" w:hAnsi="Times New Roman" w:cs="Times New Roman"/>
-          <w:lang w:val="en-US" w:bidi="he-IL"/>
-        </w:rPr>
-      </w:pPr>
-    </w:p>
-    <w:p>
-      <w:pPr>
-        <w:spacing w:line="360" w:lineRule="auto"/>
-        <w:jc w:val="both"/>
-        <w:rPr>
-          <w:rFonts w:ascii="Times New Roman" w:hAnsi="Times New Roman" w:cs="Times New Roman"/>
-          <w:lang w:val="en-US" w:bidi="he-IL"/>
-        </w:rPr>
-      </w:pPr>
-    </w:p>
-    <w:p>
-      <w:pPr>
-        <w:spacing w:line="360" w:lineRule="auto"/>
-        <w:jc w:val="both"/>
-        <w:rPr>
-          <w:rFonts w:ascii="Times New Roman" w:hAnsi="Times New Roman" w:cs="Times New Roman"/>
-          <w:lang w:val="en-US" w:bidi="he-IL"/>
-        </w:rPr>
-      </w:pPr>
-    </w:p>
-    <w:p>
-      <w:pPr>
-        <w:spacing w:line="360" w:lineRule="auto"/>
-        <w:jc w:val="both"/>
-        <w:rPr>
-          <w:rFonts w:ascii="Times New Roman" w:hAnsi="Times New Roman" w:cs="Times New Roman"/>
-          <w:lang w:val="en-US" w:bidi="he-IL"/>
-        </w:rPr>
-      </w:pPr>
-    </w:p>
-    <w:p>
-      <w:pPr>
-        <w:spacing w:line="360" w:lineRule="auto"/>
-        <w:jc w:val="both"/>
-        <w:rPr>
-          <w:rFonts w:ascii="Times New Roman" w:hAnsi="Times New Roman" w:cs="Times New Roman"/>
-          <w:lang w:val="en-US" w:bidi="he-IL"/>
-        </w:rPr>
-      </w:pPr>
-    </w:p>
-    <w:p>
-      <w:pPr>
-        <w:spacing w:line="360" w:lineRule="auto"/>
-        <w:jc w:val="both"/>
-        <w:rPr>
-          <w:rFonts w:ascii="Times New Roman" w:hAnsi="Times New Roman" w:cs="Times New Roman"/>
-          <w:lang w:val="en-US" w:bidi="he-IL"/>
-        </w:rPr>
-      </w:pPr>
-    </w:p>
-    <w:p>
-      <w:pPr>
-        <w:spacing w:line="360" w:lineRule="auto"/>
-        <w:jc w:val="both"/>
-        <w:rPr>
-          <w:rFonts w:ascii="Times New Roman" w:hAnsi="Times New Roman" w:cs="Times New Roman"/>
-          <w:lang w:val="en-US" w:bidi="he-IL"/>
-        </w:rPr>
-      </w:pPr>
-      <w:r>
-        <w:rPr>
-          <w:rFonts w:ascii="Times New Roman" w:hAnsi="Times New Roman" w:cs="Times New Roman"/>
-          <w:lang w:val="en-US" w:bidi="he-IL"/>
-        </w:rPr>
-        <w:t>Same as on bias.</w:t>
-      </w:r>
+    </w:p>
+    <w:p>
+      <w:pPr>
+        <w:spacing w:line="360" w:lineRule="auto"/>
+        <w:jc w:val="both"/>
+        <w:rPr>
+          <w:rFonts w:ascii="Times New Roman" w:hAnsi="Times New Roman" w:cs="Times New Roman"/>
+          <w:lang w:val="en-US" w:bidi="he-IL"/>
+        </w:rPr>
+      </w:pPr>
+    </w:p>
+    <w:p>
+      <w:pPr>
+        <w:spacing w:line="360" w:lineRule="auto"/>
+        <w:jc w:val="both"/>
+        <w:rPr>
+          <w:rFonts w:ascii="Times New Roman" w:hAnsi="Times New Roman" w:cs="Times New Roman"/>
+          <w:lang w:val="en-US" w:bidi="he-IL"/>
+        </w:rPr>
+      </w:pPr>
+    </w:p>
+    <w:p>
+      <w:pPr>
+        <w:spacing w:line="360" w:lineRule="auto"/>
+        <w:jc w:val="both"/>
+        <w:rPr>
+          <w:rFonts w:ascii="Times New Roman" w:hAnsi="Times New Roman" w:cs="Times New Roman"/>
+          <w:lang w:val="en-US" w:bidi="he-IL"/>
+        </w:rPr>
+      </w:pPr>
+      <w:r>
+        <w:rPr>
+          <w:rFonts w:ascii="Times New Roman" w:hAnsi="Times New Roman" w:cs="Times New Roman"/>
+          <w:lang w:val="en-US" w:bidi="he-IL"/>
+        </w:rPr>
+        <w:t>Generally, we can see that early layers have a greater effect on the accuracy of the model.</w:t>
+      </w:r>
+    </w:p>
+    <w:p>
+      <w:pPr>
+        <w:spacing w:line="360" w:lineRule="auto"/>
+        <w:jc w:val="both"/>
+        <w:rPr>
+          <w:rFonts w:ascii="Times New Roman" w:hAnsi="Times New Roman" w:cs="Times New Roman"/>
+          <w:lang w:val="en-US" w:bidi="he-IL"/>
+        </w:rPr>
+      </w:pPr>
+      <w:r>
+        <w:rPr>
+          <w:rFonts w:ascii="Times New Roman" w:hAnsi="Times New Roman" w:cs="Times New Roman"/>
+          <w:lang w:val="en-US" w:bidi="he-IL"/>
+        </w:rPr>
+        <w:t>We can see that the model behaves drastically due to the randomization of the bit flipping. This can be attributed to the fact that when random flipping, we can flip the sign bit, part of the exponent bits or the mantissa bits, thus a combination of them might have very drastic effects.</w:t>
+      </w:r>
+    </w:p>
+    <w:p>
+      <w:pPr>
+        <w:spacing w:line="360" w:lineRule="auto"/>
+        <w:jc w:val="both"/>
+        <w:rPr>
+          <w:rFonts w:ascii="Times New Roman" w:hAnsi="Times New Roman" w:cs="Times New Roman"/>
+          <w:lang w:val="en-US" w:bidi="he-IL"/>
+        </w:rPr>
+      </w:pPr>
     </w:p>
     <w:p>
       <w:pPr>
@@ -6241,18 +6192,18 @@
           <w:lang w:val="en-US" w:bidi="he-IL"/>
         </w:rPr>
         <w:drawing>
-          <wp:anchor distT="0" distB="0" distL="114300" distR="114300" simplePos="0" relativeHeight="251686912" behindDoc="1" locked="0" layoutInCell="1" allowOverlap="1" wp14:anchorId="56D0C9DF" wp14:editId="04343EEB">
+          <wp:anchor distT="0" distB="0" distL="114300" distR="114300" simplePos="0" relativeHeight="251709440" behindDoc="0" locked="0" layoutInCell="1" allowOverlap="1" wp14:anchorId="070D5CE7" wp14:editId="19920CD0">
             <wp:simplePos x="0" y="0"/>
             <wp:positionH relativeFrom="column">
-              <wp:posOffset>-1235922</wp:posOffset>
+              <wp:posOffset>-693420</wp:posOffset>
             </wp:positionH>
             <wp:positionV relativeFrom="paragraph">
-              <wp:posOffset>-914273</wp:posOffset>
+              <wp:posOffset>228600</wp:posOffset>
             </wp:positionV>
-            <wp:extent cx="4402667" cy="2641600"/>
-            <wp:effectExtent l="0" t="0" r="4445" b="0"/>
-            <wp:wrapNone/>
-            <wp:docPr id="1033357769" name="Picture 9"/>
+            <wp:extent cx="4055110" cy="4055110"/>
+            <wp:effectExtent l="0" t="0" r="0" b="0"/>
+            <wp:wrapSquare wrapText="bothSides"/>
+            <wp:docPr id="977326393" name="Picture 5"/>
             <wp:cNvGraphicFramePr>
               <a:graphicFrameLocks xmlns:a="http://schemas.openxmlformats.org/drawingml/2006/main" noChangeAspect="1"/>
             </wp:cNvGraphicFramePr>
@@ -6260,11 +6211,11 @@
               <a:graphicData uri="http://schemas.openxmlformats.org/drawingml/2006/picture">
                 <pic:pic xmlns:pic="http://schemas.openxmlformats.org/drawingml/2006/picture">
                   <pic:nvPicPr>
-                    <pic:cNvPr id="1033357769" name="Picture 1033357769"/>
+                    <pic:cNvPr id="977326393" name="Picture 977326393"/>
                     <pic:cNvPicPr/>
                   </pic:nvPicPr>
                   <pic:blipFill>
-                    <a:blip r:embed="rId21">
+                    <a:blip r:embed="rId21" cstate="print">
                       <a:extLst>
                         <a:ext uri="{28A0092B-C50C-407E-A947-70E740481C1C}">
                           <a14:useLocalDpi xmlns:a14="http://schemas.microsoft.com/office/drawing/2010/main" val="0"/>
@@ -6278,7 +6229,7 @@
                   <pic:spPr>
                     <a:xfrm>
                       <a:off x="0" y="0"/>
-                      <a:ext cx="4402667" cy="2641600"/>
+                      <a:ext cx="4055110" cy="4055110"/>
                     </a:xfrm>
                     <a:prstGeom prst="rect">
                       <a:avLst/>
@@ -6296,6 +6247,392 @@
           </wp:anchor>
         </w:drawing>
       </w:r>
+    </w:p>
+    <w:p>
+      <w:pPr>
+        <w:spacing w:line="360" w:lineRule="auto"/>
+        <w:jc w:val="both"/>
+        <w:rPr>
+          <w:rFonts w:ascii="Times New Roman" w:hAnsi="Times New Roman" w:cs="Times New Roman"/>
+          <w:lang w:val="en-US" w:bidi="he-IL"/>
+        </w:rPr>
+      </w:pPr>
+    </w:p>
+    <w:p>
+      <w:pPr>
+        <w:spacing w:line="360" w:lineRule="auto"/>
+        <w:jc w:val="both"/>
+        <w:rPr>
+          <w:rFonts w:ascii="Times New Roman" w:hAnsi="Times New Roman" w:cs="Times New Roman"/>
+          <w:lang w:val="en-US" w:bidi="he-IL"/>
+        </w:rPr>
+      </w:pPr>
+    </w:p>
+    <w:p>
+      <w:pPr>
+        <w:spacing w:line="360" w:lineRule="auto"/>
+        <w:jc w:val="both"/>
+        <w:rPr>
+          <w:rFonts w:ascii="Times New Roman" w:hAnsi="Times New Roman" w:cs="Times New Roman"/>
+          <w:lang w:val="en-US" w:bidi="he-IL"/>
+        </w:rPr>
+      </w:pPr>
+    </w:p>
+    <w:p>
+      <w:pPr>
+        <w:spacing w:line="360" w:lineRule="auto"/>
+        <w:jc w:val="both"/>
+        <w:rPr>
+          <w:rFonts w:ascii="Times New Roman" w:hAnsi="Times New Roman" w:cs="Times New Roman"/>
+          <w:lang w:val="en-US" w:bidi="he-IL"/>
+        </w:rPr>
+      </w:pPr>
+    </w:p>
+    <w:p>
+      <w:pPr>
+        <w:spacing w:line="360" w:lineRule="auto"/>
+        <w:jc w:val="both"/>
+        <w:rPr>
+          <w:rFonts w:ascii="Times New Roman" w:hAnsi="Times New Roman" w:cs="Times New Roman"/>
+          <w:lang w:val="en-US" w:bidi="he-IL"/>
+        </w:rPr>
+      </w:pPr>
+    </w:p>
+    <w:p>
+      <w:pPr>
+        <w:spacing w:line="360" w:lineRule="auto"/>
+        <w:jc w:val="both"/>
+        <w:rPr>
+          <w:rFonts w:ascii="Times New Roman" w:hAnsi="Times New Roman" w:cs="Times New Roman"/>
+          <w:lang w:val="en-US" w:bidi="he-IL"/>
+        </w:rPr>
+      </w:pPr>
+    </w:p>
+    <w:p>
+      <w:pPr>
+        <w:spacing w:line="360" w:lineRule="auto"/>
+        <w:jc w:val="both"/>
+        <w:rPr>
+          <w:rFonts w:ascii="Times New Roman" w:hAnsi="Times New Roman" w:cs="Times New Roman"/>
+          <w:lang w:val="en-US" w:bidi="he-IL"/>
+        </w:rPr>
+      </w:pPr>
+    </w:p>
+    <w:p>
+      <w:pPr>
+        <w:spacing w:line="360" w:lineRule="auto"/>
+        <w:jc w:val="both"/>
+        <w:rPr>
+          <w:rFonts w:ascii="Times New Roman" w:hAnsi="Times New Roman" w:cs="Times New Roman"/>
+          <w:lang w:val="en-US" w:bidi="he-IL"/>
+        </w:rPr>
+      </w:pPr>
+    </w:p>
+    <w:p>
+      <w:pPr>
+        <w:spacing w:line="360" w:lineRule="auto"/>
+        <w:jc w:val="both"/>
+        <w:rPr>
+          <w:rFonts w:ascii="Times New Roman" w:hAnsi="Times New Roman" w:cs="Times New Roman"/>
+          <w:lang w:val="en-US" w:bidi="he-IL"/>
+        </w:rPr>
+      </w:pPr>
+    </w:p>
+    <w:p>
+      <w:pPr>
+        <w:spacing w:line="360" w:lineRule="auto"/>
+        <w:jc w:val="both"/>
+        <w:rPr>
+          <w:rFonts w:ascii="Times New Roman" w:hAnsi="Times New Roman" w:cs="Times New Roman"/>
+          <w:lang w:val="en-US" w:bidi="he-IL"/>
+        </w:rPr>
+      </w:pPr>
+    </w:p>
+    <w:p>
+      <w:pPr>
+        <w:spacing w:line="360" w:lineRule="auto"/>
+        <w:jc w:val="both"/>
+        <w:rPr>
+          <w:rFonts w:ascii="Times New Roman" w:hAnsi="Times New Roman" w:cs="Times New Roman"/>
+          <w:lang w:val="en-US" w:bidi="he-IL"/>
+        </w:rPr>
+      </w:pPr>
+    </w:p>
+    <w:p>
+      <w:pPr>
+        <w:spacing w:line="360" w:lineRule="auto"/>
+        <w:jc w:val="both"/>
+        <w:rPr>
+          <w:rFonts w:ascii="Times New Roman" w:hAnsi="Times New Roman" w:cs="Times New Roman"/>
+          <w:lang w:val="en-US" w:bidi="he-IL"/>
+        </w:rPr>
+      </w:pPr>
+    </w:p>
+    <w:p>
+      <w:pPr>
+        <w:spacing w:line="360" w:lineRule="auto"/>
+        <w:jc w:val="both"/>
+        <w:rPr>
+          <w:rFonts w:ascii="Times New Roman" w:hAnsi="Times New Roman" w:cs="Times New Roman"/>
+          <w:lang w:val="en-US" w:bidi="he-IL"/>
+        </w:rPr>
+      </w:pPr>
+    </w:p>
+    <w:p>
+      <w:pPr>
+        <w:spacing w:line="360" w:lineRule="auto"/>
+        <w:jc w:val="both"/>
+        <w:rPr>
+          <w:rFonts w:ascii="Times New Roman" w:hAnsi="Times New Roman" w:cs="Times New Roman"/>
+          <w:lang w:val="en-US" w:bidi="he-IL"/>
+        </w:rPr>
+      </w:pPr>
+    </w:p>
+    <w:p>
+      <w:pPr>
+        <w:pStyle w:val="Heading2"/>
+        <w:spacing w:line="360" w:lineRule="auto"/>
+        <w:jc w:val="both"/>
+        <w:rPr>
+          <w:rFonts w:ascii="Times New Roman" w:hAnsi="Times New Roman" w:cs="Times New Roman"/>
+          <w:lang w:val="en-US" w:bidi="he-IL"/>
+        </w:rPr>
+      </w:pPr>
+      <w:r>
+        <w:rPr>
+          <w:rFonts w:ascii="Times New Roman" w:hAnsi="Times New Roman" w:cs="Times New Roman"/>
+          <w:lang w:val="en-US" w:bidi="he-IL"/>
+        </w:rPr>
+        <w:lastRenderedPageBreak/>
+        <w:t xml:space="preserve">Fault number and its relation to </w:t>
+      </w:r>
+      <w:proofErr w:type="spellStart"/>
+      <w:r>
+        <w:rPr>
+          <w:rFonts w:ascii="Times New Roman" w:hAnsi="Times New Roman" w:cs="Times New Roman"/>
+          <w:lang w:val="en-US" w:bidi="he-IL"/>
+        </w:rPr>
+        <w:t>FuSa</w:t>
+      </w:r>
+      <w:proofErr w:type="spellEnd"/>
+      <w:r>
+        <w:rPr>
+          <w:rFonts w:ascii="Times New Roman" w:hAnsi="Times New Roman" w:cs="Times New Roman"/>
+          <w:lang w:val="en-US" w:bidi="he-IL"/>
+        </w:rPr>
+        <w:t xml:space="preserve"> violations</w:t>
+      </w:r>
+    </w:p>
+    <w:p>
+      <w:pPr>
+        <w:spacing w:line="360" w:lineRule="auto"/>
+        <w:jc w:val="both"/>
+        <w:rPr>
+          <w:rFonts w:ascii="Times New Roman" w:hAnsi="Times New Roman" w:cs="Times New Roman"/>
+          <w:lang w:val="en-US" w:bidi="he-IL"/>
+        </w:rPr>
+      </w:pPr>
+      <w:r>
+        <w:rPr>
+          <w:rFonts w:ascii="Times New Roman" w:hAnsi="Times New Roman" w:cs="Times New Roman"/>
+          <w:lang w:val="en-US" w:bidi="he-IL"/>
+        </w:rPr>
+        <w:t>Fault model:</w:t>
+      </w:r>
+    </w:p>
+    <w:p>
+      <w:pPr>
+        <w:spacing w:line="360" w:lineRule="auto"/>
+        <w:jc w:val="both"/>
+        <w:rPr>
+          <w:rFonts w:ascii="Times New Roman" w:hAnsi="Times New Roman" w:cs="Times New Roman"/>
+          <w:lang w:val="en-US"/>
+        </w:rPr>
+      </w:pPr>
+      <w:proofErr w:type="spellStart"/>
+      <w:r>
+        <w:rPr>
+          <w:rFonts w:ascii="Times New Roman" w:hAnsi="Times New Roman" w:cs="Times New Roman"/>
+          <w:lang w:val="en-US"/>
+        </w:rPr>
+        <w:t>Fault_target</w:t>
+      </w:r>
+      <w:proofErr w:type="spellEnd"/>
+      <w:r>
+        <w:rPr>
+          <w:rFonts w:ascii="Times New Roman" w:hAnsi="Times New Roman" w:cs="Times New Roman"/>
+          <w:lang w:val="en-US"/>
+        </w:rPr>
+        <w:t xml:space="preserve"> = bias/memory/weight</w:t>
+      </w:r>
+    </w:p>
+    <w:p>
+      <w:pPr>
+        <w:spacing w:line="360" w:lineRule="auto"/>
+        <w:jc w:val="both"/>
+        <w:rPr>
+          <w:rFonts w:ascii="Times New Roman" w:hAnsi="Times New Roman" w:cs="Times New Roman"/>
+          <w:lang w:val="en-US"/>
+        </w:rPr>
+      </w:pPr>
+      <w:proofErr w:type="spellStart"/>
+      <w:r>
+        <w:rPr>
+          <w:rFonts w:ascii="Times New Roman" w:hAnsi="Times New Roman" w:cs="Times New Roman"/>
+          <w:lang w:val="en-US"/>
+        </w:rPr>
+        <w:t>Number_of_faults</w:t>
+      </w:r>
+      <w:proofErr w:type="spellEnd"/>
+      <w:r>
+        <w:rPr>
+          <w:rFonts w:ascii="Times New Roman" w:hAnsi="Times New Roman" w:cs="Times New Roman"/>
+          <w:lang w:val="en-US"/>
+        </w:rPr>
+        <w:t xml:space="preserve"> = randomized from a given distribution (gaussian/uniform), min value is 0, max value is 500.</w:t>
+      </w:r>
+    </w:p>
+    <w:p>
+      <w:pPr>
+        <w:spacing w:line="360" w:lineRule="auto"/>
+        <w:jc w:val="both"/>
+        <w:rPr>
+          <w:rFonts w:ascii="Times New Roman" w:hAnsi="Times New Roman" w:cs="Times New Roman"/>
+          <w:lang w:val="en-US"/>
+        </w:rPr>
+      </w:pPr>
+      <w:proofErr w:type="spellStart"/>
+      <w:r>
+        <w:rPr>
+          <w:rFonts w:ascii="Times New Roman" w:hAnsi="Times New Roman" w:cs="Times New Roman"/>
+          <w:lang w:val="en-US"/>
+        </w:rPr>
+        <w:t>Num_bits_to_flip</w:t>
+      </w:r>
+      <w:proofErr w:type="spellEnd"/>
+      <w:r>
+        <w:rPr>
+          <w:rFonts w:ascii="Times New Roman" w:hAnsi="Times New Roman" w:cs="Times New Roman"/>
+          <w:lang w:val="en-US"/>
+        </w:rPr>
+        <w:t xml:space="preserve"> = </w:t>
+      </w:r>
+      <w:r>
+        <w:rPr>
+          <w:rFonts w:ascii="Times New Roman" w:hAnsi="Times New Roman" w:cs="Times New Roman"/>
+          <w:lang w:val="en-US"/>
+        </w:rPr>
+        <w:t>5</w:t>
+      </w:r>
+    </w:p>
+    <w:p>
+      <w:pPr>
+        <w:spacing w:line="360" w:lineRule="auto"/>
+        <w:jc w:val="both"/>
+        <w:rPr>
+          <w:rFonts w:ascii="Times New Roman" w:hAnsi="Times New Roman" w:cs="Times New Roman"/>
+          <w:lang w:val="en-US"/>
+        </w:rPr>
+      </w:pPr>
+      <w:proofErr w:type="spellStart"/>
+      <w:r>
+        <w:rPr>
+          <w:rFonts w:ascii="Times New Roman" w:hAnsi="Times New Roman" w:cs="Times New Roman"/>
+          <w:lang w:val="en-US"/>
+        </w:rPr>
+        <w:t>Bits_to_flip</w:t>
+      </w:r>
+      <w:proofErr w:type="spellEnd"/>
+      <w:r>
+        <w:rPr>
+          <w:rFonts w:ascii="Times New Roman" w:hAnsi="Times New Roman" w:cs="Times New Roman"/>
+          <w:lang w:val="en-US"/>
+        </w:rPr>
+        <w:t xml:space="preserve"> = 1</w:t>
+      </w:r>
+      <w:r>
+        <w:rPr>
+          <w:rFonts w:ascii="Times New Roman" w:hAnsi="Times New Roman" w:cs="Times New Roman"/>
+          <w:lang w:val="en-US"/>
+        </w:rPr>
+        <w:t>9, 20, 21, 22, 23</w:t>
+      </w:r>
+    </w:p>
+    <w:p>
+      <w:pPr>
+        <w:spacing w:line="360" w:lineRule="auto"/>
+        <w:jc w:val="both"/>
+        <w:rPr>
+          <w:rFonts w:ascii="Times New Roman" w:hAnsi="Times New Roman" w:cs="Times New Roman"/>
+          <w:lang w:val="en-US"/>
+        </w:rPr>
+      </w:pPr>
+      <w:proofErr w:type="spellStart"/>
+      <w:r>
+        <w:rPr>
+          <w:rFonts w:ascii="Times New Roman" w:hAnsi="Times New Roman" w:cs="Times New Roman"/>
+          <w:lang w:val="en-US"/>
+        </w:rPr>
+        <w:t>Fault_distribution</w:t>
+      </w:r>
+      <w:proofErr w:type="spellEnd"/>
+      <w:r>
+        <w:rPr>
+          <w:rFonts w:ascii="Times New Roman" w:hAnsi="Times New Roman" w:cs="Times New Roman"/>
+          <w:lang w:val="en-US"/>
+        </w:rPr>
+        <w:t xml:space="preserve"> = gaussian/uniform</w:t>
+      </w:r>
+    </w:p>
+    <w:p>
+      <w:pPr>
+        <w:spacing w:line="360" w:lineRule="auto"/>
+        <w:jc w:val="both"/>
+        <w:rPr>
+          <w:rFonts w:ascii="Times New Roman" w:hAnsi="Times New Roman" w:cs="Times New Roman"/>
+          <w:lang w:val="en-US"/>
+        </w:rPr>
+      </w:pPr>
+      <w:proofErr w:type="spellStart"/>
+      <w:r>
+        <w:rPr>
+          <w:rFonts w:ascii="Times New Roman" w:hAnsi="Times New Roman" w:cs="Times New Roman"/>
+          <w:lang w:val="en-US"/>
+        </w:rPr>
+        <w:t>Target_layer</w:t>
+      </w:r>
+      <w:proofErr w:type="spellEnd"/>
+      <w:r>
+        <w:rPr>
+          <w:rFonts w:ascii="Times New Roman" w:hAnsi="Times New Roman" w:cs="Times New Roman"/>
+          <w:lang w:val="en-US"/>
+        </w:rPr>
+        <w:t xml:space="preserve"> = </w:t>
+      </w:r>
+      <w:r>
+        <w:rPr>
+          <w:rFonts w:ascii="Times New Roman" w:hAnsi="Times New Roman" w:cs="Times New Roman"/>
+          <w:lang w:val="en-US"/>
+        </w:rPr>
+        <w:t>same as before</w:t>
+      </w:r>
+    </w:p>
+    <w:p>
+      <w:pPr>
+        <w:jc w:val="both"/>
+        <w:rPr>
+          <w:rFonts w:ascii="Times New Roman" w:hAnsi="Times New Roman" w:cs="Times New Roman"/>
+          <w:lang w:val="en-US" w:bidi="he-IL"/>
+        </w:rPr>
+      </w:pPr>
+    </w:p>
+    <w:p>
+      <w:pPr>
+        <w:rPr>
+          <w:rFonts w:ascii="Times New Roman" w:hAnsi="Times New Roman" w:cs="Times New Roman"/>
+          <w:lang w:val="en-US" w:bidi="he-IL"/>
+        </w:rPr>
+      </w:pPr>
       <w:r>
         <w:rPr>
           <w:rFonts w:ascii="Times New Roman" w:hAnsi="Times New Roman" w:cs="Times New Roman"/>
@@ -6303,18 +6640,18 @@
           <w:lang w:val="en-US" w:bidi="he-IL"/>
         </w:rPr>
         <w:drawing>
-          <wp:anchor distT="0" distB="0" distL="114300" distR="114300" simplePos="0" relativeHeight="251687936" behindDoc="1" locked="0" layoutInCell="1" allowOverlap="1" wp14:anchorId="1322CFE4" wp14:editId="6E5A5800">
+          <wp:anchor distT="0" distB="0" distL="114300" distR="114300" simplePos="0" relativeHeight="251710464" behindDoc="0" locked="0" layoutInCell="1" allowOverlap="1" wp14:anchorId="3DA2E4A9" wp14:editId="0469F034">
             <wp:simplePos x="0" y="0"/>
             <wp:positionH relativeFrom="column">
-              <wp:posOffset>2692400</wp:posOffset>
+              <wp:posOffset>0</wp:posOffset>
             </wp:positionH>
             <wp:positionV relativeFrom="paragraph">
-              <wp:posOffset>-863600</wp:posOffset>
+              <wp:posOffset>0</wp:posOffset>
             </wp:positionV>
-            <wp:extent cx="4428067" cy="2656840"/>
-            <wp:effectExtent l="0" t="0" r="4445" b="0"/>
+            <wp:extent cx="5943600" cy="5943600"/>
+            <wp:effectExtent l="0" t="0" r="0" b="0"/>
             <wp:wrapNone/>
-            <wp:docPr id="1687683476" name="Picture 10"/>
+            <wp:docPr id="1689502051" name="Picture 6"/>
             <wp:cNvGraphicFramePr>
               <a:graphicFrameLocks xmlns:a="http://schemas.openxmlformats.org/drawingml/2006/main" noChangeAspect="1"/>
             </wp:cNvGraphicFramePr>
@@ -6322,7 +6659,7 @@
               <a:graphicData uri="http://schemas.openxmlformats.org/drawingml/2006/picture">
                 <pic:pic xmlns:pic="http://schemas.openxmlformats.org/drawingml/2006/picture">
                   <pic:nvPicPr>
-                    <pic:cNvPr id="1687683476" name="Picture 1687683476"/>
+                    <pic:cNvPr id="1689502051" name="Picture 1689502051"/>
                     <pic:cNvPicPr/>
                   </pic:nvPicPr>
                   <pic:blipFill>
@@ -6340,7 +6677,7 @@
                   <pic:spPr>
                     <a:xfrm>
                       <a:off x="0" y="0"/>
-                      <a:ext cx="4431133" cy="2658680"/>
+                      <a:ext cx="5943600" cy="5943600"/>
                     </a:xfrm>
                     <a:prstGeom prst="rect">
                       <a:avLst/>
@@ -6361,534 +6698,343 @@
     </w:p>
     <w:p>
       <w:pPr>
-        <w:spacing w:line="360" w:lineRule="auto"/>
-        <w:jc w:val="both"/>
-        <w:rPr>
-          <w:rFonts w:ascii="Times New Roman" w:hAnsi="Times New Roman" w:cs="Times New Roman"/>
-          <w:lang w:val="en-US" w:bidi="he-IL"/>
-        </w:rPr>
-      </w:pPr>
-    </w:p>
-    <w:p>
-      <w:pPr>
-        <w:spacing w:line="360" w:lineRule="auto"/>
-        <w:jc w:val="both"/>
-        <w:rPr>
-          <w:rFonts w:ascii="Times New Roman" w:hAnsi="Times New Roman" w:cs="Times New Roman"/>
-          <w:lang w:val="en-US" w:bidi="he-IL"/>
-        </w:rPr>
-      </w:pPr>
-    </w:p>
-    <w:p>
-      <w:pPr>
-        <w:spacing w:line="360" w:lineRule="auto"/>
-        <w:jc w:val="both"/>
-        <w:rPr>
-          <w:rFonts w:ascii="Times New Roman" w:hAnsi="Times New Roman" w:cs="Times New Roman"/>
-          <w:lang w:val="en-US" w:bidi="he-IL"/>
-        </w:rPr>
-      </w:pPr>
-    </w:p>
-    <w:p>
-      <w:pPr>
-        <w:spacing w:line="360" w:lineRule="auto"/>
-        <w:jc w:val="both"/>
-        <w:rPr>
-          <w:rFonts w:ascii="Times New Roman" w:hAnsi="Times New Roman" w:cs="Times New Roman"/>
-          <w:lang w:val="en-US" w:bidi="he-IL"/>
-        </w:rPr>
-      </w:pPr>
-    </w:p>
-    <w:p>
-      <w:pPr>
-        <w:spacing w:line="360" w:lineRule="auto"/>
-        <w:jc w:val="both"/>
-        <w:rPr>
-          <w:rFonts w:ascii="Times New Roman" w:hAnsi="Times New Roman" w:cs="Times New Roman"/>
-          <w:lang w:val="en-US" w:bidi="he-IL"/>
-        </w:rPr>
-      </w:pPr>
-    </w:p>
-    <w:p>
-      <w:pPr>
-        <w:spacing w:line="360" w:lineRule="auto"/>
-        <w:jc w:val="both"/>
-        <w:rPr>
-          <w:rFonts w:ascii="Times New Roman" w:hAnsi="Times New Roman" w:cs="Times New Roman"/>
-          <w:lang w:val="en-US" w:bidi="he-IL"/>
-        </w:rPr>
-      </w:pPr>
-    </w:p>
-    <w:p>
-      <w:pPr>
-        <w:spacing w:line="360" w:lineRule="auto"/>
-        <w:jc w:val="both"/>
-        <w:rPr>
-          <w:rFonts w:ascii="Times New Roman" w:hAnsi="Times New Roman" w:cs="Times New Roman"/>
-          <w:lang w:val="en-US" w:bidi="he-IL"/>
-        </w:rPr>
-      </w:pPr>
-      <w:r>
-        <w:rPr>
-          <w:rFonts w:ascii="Times New Roman" w:hAnsi="Times New Roman" w:cs="Times New Roman"/>
-          <w:lang w:val="en-US" w:bidi="he-IL"/>
-        </w:rPr>
-        <w:t>Same as weights and bias.</w:t>
-      </w:r>
-    </w:p>
-    <w:p>
-      <w:pPr>
-        <w:spacing w:line="360" w:lineRule="auto"/>
-        <w:jc w:val="both"/>
-        <w:rPr>
-          <w:rFonts w:ascii="Times New Roman" w:hAnsi="Times New Roman" w:cs="Times New Roman"/>
-          <w:lang w:val="en-US" w:bidi="he-IL"/>
-        </w:rPr>
-      </w:pPr>
-      <w:r>
-        <w:rPr>
-          <w:rFonts w:ascii="Times New Roman" w:hAnsi="Times New Roman" w:cs="Times New Roman"/>
-          <w:lang w:val="en-US" w:bidi="he-IL"/>
-        </w:rPr>
-        <w:t>This can be attributed to the randomness of the choosing, where a fault could potentially change the decimal points as well as the integer of the float32, where this could be catastrophic for the model.</w:t>
-      </w:r>
-    </w:p>
-    <w:p>
-      <w:pPr>
-        <w:spacing w:line="360" w:lineRule="auto"/>
-        <w:jc w:val="both"/>
-        <w:rPr>
-          <w:rFonts w:ascii="Times New Roman" w:hAnsi="Times New Roman" w:cs="Times New Roman"/>
-          <w:lang w:val="en-US" w:bidi="he-IL"/>
-        </w:rPr>
-      </w:pPr>
-    </w:p>
-    <w:p>
-      <w:pPr>
-        <w:spacing w:line="360" w:lineRule="auto"/>
-        <w:jc w:val="both"/>
-        <w:rPr>
-          <w:rFonts w:ascii="Times New Roman" w:hAnsi="Times New Roman" w:cs="Times New Roman"/>
-          <w:lang w:val="en-US" w:bidi="he-IL"/>
-        </w:rPr>
-      </w:pPr>
-    </w:p>
-    <w:p>
-      <w:pPr>
-        <w:spacing w:line="360" w:lineRule="auto"/>
-        <w:jc w:val="both"/>
-        <w:rPr>
-          <w:rFonts w:ascii="Times New Roman" w:hAnsi="Times New Roman" w:cs="Times New Roman"/>
-          <w:lang w:val="en-US" w:bidi="he-IL"/>
-        </w:rPr>
-      </w:pPr>
-    </w:p>
-    <w:p>
-      <w:pPr>
-        <w:spacing w:line="360" w:lineRule="auto"/>
-        <w:jc w:val="both"/>
-        <w:rPr>
-          <w:rFonts w:ascii="Times New Roman" w:hAnsi="Times New Roman" w:cs="Times New Roman"/>
-          <w:lang w:val="en-US" w:bidi="he-IL"/>
-        </w:rPr>
-      </w:pPr>
-    </w:p>
-    <w:p>
-      <w:pPr>
-        <w:spacing w:line="360" w:lineRule="auto"/>
-        <w:jc w:val="both"/>
-        <w:rPr>
-          <w:rFonts w:ascii="Times New Roman" w:hAnsi="Times New Roman" w:cs="Times New Roman"/>
-          <w:lang w:val="en-US" w:bidi="he-IL"/>
-        </w:rPr>
-      </w:pPr>
-    </w:p>
-    <w:p>
-      <w:pPr>
-        <w:spacing w:line="360" w:lineRule="auto"/>
-        <w:jc w:val="both"/>
-        <w:rPr>
-          <w:rFonts w:ascii="Times New Roman" w:hAnsi="Times New Roman" w:cs="Times New Roman"/>
-          <w:lang w:val="en-US" w:bidi="he-IL"/>
-        </w:rPr>
-      </w:pPr>
-    </w:p>
-    <w:p>
-      <w:pPr>
-        <w:spacing w:line="360" w:lineRule="auto"/>
-        <w:jc w:val="both"/>
-        <w:rPr>
-          <w:rFonts w:ascii="Times New Roman" w:hAnsi="Times New Roman" w:cs="Times New Roman"/>
-          <w:lang w:val="en-US" w:bidi="he-IL"/>
-        </w:rPr>
-      </w:pPr>
-    </w:p>
-    <w:p>
-      <w:pPr>
-        <w:spacing w:line="360" w:lineRule="auto"/>
-        <w:jc w:val="both"/>
-        <w:rPr>
-          <w:rFonts w:ascii="Times New Roman" w:hAnsi="Times New Roman" w:cs="Times New Roman"/>
-          <w:lang w:val="en-US" w:bidi="he-IL"/>
-        </w:rPr>
-      </w:pPr>
-    </w:p>
-    <w:p>
-      <w:pPr>
-        <w:spacing w:line="360" w:lineRule="auto"/>
-        <w:jc w:val="both"/>
-        <w:rPr>
-          <w:rFonts w:ascii="Times New Roman" w:hAnsi="Times New Roman" w:cs="Times New Roman"/>
-          <w:lang w:val="en-US" w:bidi="he-IL"/>
-        </w:rPr>
-      </w:pPr>
-    </w:p>
-    <w:p>
-      <w:pPr>
-        <w:spacing w:line="360" w:lineRule="auto"/>
-        <w:jc w:val="both"/>
-        <w:rPr>
-          <w:rFonts w:ascii="Times New Roman" w:hAnsi="Times New Roman" w:cs="Times New Roman"/>
-          <w:lang w:val="en-US" w:bidi="he-IL"/>
-        </w:rPr>
-      </w:pPr>
-    </w:p>
-    <w:p>
-      <w:pPr>
-        <w:spacing w:line="360" w:lineRule="auto"/>
-        <w:jc w:val="both"/>
-        <w:rPr>
-          <w:rFonts w:ascii="Times New Roman" w:hAnsi="Times New Roman" w:cs="Times New Roman"/>
-          <w:lang w:val="en-US" w:bidi="he-IL"/>
-        </w:rPr>
-      </w:pPr>
-    </w:p>
-    <w:p>
-      <w:pPr>
-        <w:spacing w:line="360" w:lineRule="auto"/>
-        <w:jc w:val="both"/>
-        <w:rPr>
-          <w:rFonts w:ascii="Times New Roman" w:hAnsi="Times New Roman" w:cs="Times New Roman"/>
-          <w:lang w:val="en-US" w:bidi="he-IL"/>
-        </w:rPr>
-      </w:pPr>
-    </w:p>
-    <w:p>
-      <w:pPr>
-        <w:spacing w:line="360" w:lineRule="auto"/>
-        <w:jc w:val="both"/>
-        <w:rPr>
-          <w:rFonts w:ascii="Times New Roman" w:hAnsi="Times New Roman" w:cs="Times New Roman"/>
-          <w:lang w:val="en-US" w:bidi="he-IL"/>
-        </w:rPr>
-      </w:pPr>
-    </w:p>
-    <w:p>
-      <w:pPr>
-        <w:spacing w:line="360" w:lineRule="auto"/>
-        <w:jc w:val="both"/>
-        <w:rPr>
-          <w:rFonts w:ascii="Times New Roman" w:hAnsi="Times New Roman" w:cs="Times New Roman"/>
-          <w:lang w:val="en-US" w:bidi="he-IL"/>
-        </w:rPr>
-      </w:pPr>
-    </w:p>
-    <w:p>
-      <w:pPr>
-        <w:spacing w:line="360" w:lineRule="auto"/>
-        <w:jc w:val="both"/>
-        <w:rPr>
-          <w:rFonts w:ascii="Times New Roman" w:hAnsi="Times New Roman" w:cs="Times New Roman"/>
-          <w:lang w:val="en-US" w:bidi="he-IL"/>
-        </w:rPr>
-      </w:pPr>
-    </w:p>
-    <w:p>
-      <w:pPr>
-        <w:spacing w:line="360" w:lineRule="auto"/>
-        <w:jc w:val="both"/>
-        <w:rPr>
-          <w:rFonts w:ascii="Times New Roman" w:hAnsi="Times New Roman" w:cs="Times New Roman"/>
-          <w:lang w:val="en-US" w:bidi="he-IL"/>
-        </w:rPr>
-      </w:pPr>
-    </w:p>
-    <w:p>
-      <w:pPr>
-        <w:spacing w:line="360" w:lineRule="auto"/>
-        <w:jc w:val="both"/>
-        <w:rPr>
-          <w:rFonts w:ascii="Times New Roman" w:hAnsi="Times New Roman" w:cs="Times New Roman"/>
-          <w:lang w:val="en-US" w:bidi="he-IL"/>
-        </w:rPr>
-      </w:pPr>
-    </w:p>
-    <w:p>
-      <w:pPr>
-        <w:spacing w:line="360" w:lineRule="auto"/>
-        <w:jc w:val="both"/>
-        <w:rPr>
-          <w:rFonts w:ascii="Times New Roman" w:hAnsi="Times New Roman" w:cs="Times New Roman"/>
-          <w:lang w:val="en-US" w:bidi="he-IL"/>
-        </w:rPr>
-      </w:pPr>
-    </w:p>
-    <w:p>
-      <w:pPr>
-        <w:spacing w:line="360" w:lineRule="auto"/>
-        <w:jc w:val="both"/>
-        <w:rPr>
-          <w:rFonts w:ascii="Times New Roman" w:hAnsi="Times New Roman" w:cs="Times New Roman"/>
-          <w:lang w:val="en-US" w:bidi="he-IL"/>
-        </w:rPr>
-      </w:pPr>
-    </w:p>
-    <w:p>
-      <w:pPr>
-        <w:spacing w:line="360" w:lineRule="auto"/>
-        <w:jc w:val="both"/>
-        <w:rPr>
-          <w:rFonts w:ascii="Times New Roman" w:hAnsi="Times New Roman" w:cs="Times New Roman"/>
-          <w:lang w:val="en-US" w:bidi="he-IL"/>
-        </w:rPr>
-      </w:pPr>
-    </w:p>
-    <w:p>
-      <w:pPr>
-        <w:pStyle w:val="Heading2"/>
-        <w:spacing w:line="360" w:lineRule="auto"/>
-        <w:jc w:val="both"/>
-        <w:rPr>
-          <w:lang w:val="en-US" w:bidi="he-IL"/>
-        </w:rPr>
-      </w:pPr>
-      <w:r>
-        <w:rPr>
-          <w:lang w:val="en-US" w:bidi="he-IL"/>
-        </w:rPr>
-        <w:t xml:space="preserve">Fault number and its relation to </w:t>
-      </w:r>
-      <w:proofErr w:type="spellStart"/>
-      <w:r>
-        <w:rPr>
-          <w:lang w:val="en-US" w:bidi="he-IL"/>
-        </w:rPr>
-        <w:t>FuSa</w:t>
-      </w:r>
-      <w:proofErr w:type="spellEnd"/>
-      <w:r>
-        <w:rPr>
-          <w:lang w:val="en-US" w:bidi="he-IL"/>
-        </w:rPr>
-        <w:t xml:space="preserve"> violations</w:t>
-      </w:r>
-    </w:p>
-    <w:p>
-      <w:pPr>
-        <w:spacing w:line="360" w:lineRule="auto"/>
-        <w:jc w:val="both"/>
-        <w:rPr>
-          <w:b/>
-          <w:bCs/>
-          <w:lang w:val="en-US" w:bidi="he-IL"/>
-        </w:rPr>
-      </w:pPr>
-      <w:r>
-        <w:rPr>
-          <w:b/>
-          <w:bCs/>
-          <w:lang w:val="en-US" w:bidi="he-IL"/>
-        </w:rPr>
-        <w:t>Fault model</w:t>
-      </w:r>
-      <w:r>
-        <w:rPr>
-          <w:b/>
-          <w:bCs/>
-          <w:lang w:val="en-US" w:bidi="he-IL"/>
-        </w:rPr>
-        <w:t>:</w:t>
-      </w:r>
-    </w:p>
-    <w:p>
-      <w:pPr>
-        <w:spacing w:line="360" w:lineRule="auto"/>
-        <w:jc w:val="both"/>
-        <w:rPr>
-          <w:rFonts w:ascii="Times New Roman" w:hAnsi="Times New Roman" w:cs="Times New Roman"/>
-          <w:lang w:val="en-US"/>
-        </w:rPr>
-      </w:pPr>
-      <w:proofErr w:type="spellStart"/>
-      <w:r>
-        <w:rPr>
-          <w:rFonts w:ascii="Times New Roman" w:hAnsi="Times New Roman" w:cs="Times New Roman"/>
-          <w:lang w:val="en-US"/>
-        </w:rPr>
-        <w:t>Fault_target</w:t>
-      </w:r>
-      <w:proofErr w:type="spellEnd"/>
-      <w:r>
-        <w:rPr>
-          <w:rFonts w:ascii="Times New Roman" w:hAnsi="Times New Roman" w:cs="Times New Roman"/>
-          <w:lang w:val="en-US"/>
-        </w:rPr>
-        <w:t xml:space="preserve"> = bias/memory/weight</w:t>
-      </w:r>
-    </w:p>
-    <w:p>
-      <w:pPr>
-        <w:spacing w:line="360" w:lineRule="auto"/>
-        <w:jc w:val="both"/>
-        <w:rPr>
-          <w:rFonts w:ascii="Times New Roman" w:hAnsi="Times New Roman" w:cs="Times New Roman"/>
-          <w:lang w:val="en-US"/>
-        </w:rPr>
-      </w:pPr>
-      <w:proofErr w:type="spellStart"/>
-      <w:r>
-        <w:rPr>
-          <w:rFonts w:ascii="Times New Roman" w:hAnsi="Times New Roman" w:cs="Times New Roman"/>
-          <w:lang w:val="en-US"/>
-        </w:rPr>
-        <w:t>Number_of_faults</w:t>
-      </w:r>
-      <w:proofErr w:type="spellEnd"/>
-      <w:r>
-        <w:rPr>
-          <w:rFonts w:ascii="Times New Roman" w:hAnsi="Times New Roman" w:cs="Times New Roman"/>
-          <w:lang w:val="en-US"/>
-        </w:rPr>
-        <w:t xml:space="preserve"> = </w:t>
-      </w:r>
-      <w:r>
-        <w:rPr>
-          <w:rFonts w:ascii="Times New Roman" w:hAnsi="Times New Roman" w:cs="Times New Roman"/>
-          <w:lang w:val="en-US"/>
-        </w:rPr>
-        <w:t>randomized from a given distribution (gaussian/uniform), min value is 0, max value is 500.</w:t>
-      </w:r>
-    </w:p>
-    <w:p>
-      <w:pPr>
-        <w:spacing w:line="360" w:lineRule="auto"/>
-        <w:jc w:val="both"/>
-        <w:rPr>
-          <w:rFonts w:ascii="Times New Roman" w:hAnsi="Times New Roman" w:cs="Times New Roman"/>
-          <w:lang w:val="en-US"/>
-        </w:rPr>
-      </w:pPr>
-      <w:proofErr w:type="spellStart"/>
-      <w:r>
-        <w:rPr>
-          <w:rFonts w:ascii="Times New Roman" w:hAnsi="Times New Roman" w:cs="Times New Roman"/>
-          <w:lang w:val="en-US"/>
-        </w:rPr>
-        <w:t>Num_bits_to_flip</w:t>
-      </w:r>
-      <w:proofErr w:type="spellEnd"/>
-      <w:r>
-        <w:rPr>
-          <w:rFonts w:ascii="Times New Roman" w:hAnsi="Times New Roman" w:cs="Times New Roman"/>
-          <w:lang w:val="en-US"/>
-        </w:rPr>
-        <w:t xml:space="preserve"> = </w:t>
-      </w:r>
-      <w:r>
-        <w:rPr>
-          <w:rFonts w:ascii="Times New Roman" w:hAnsi="Times New Roman" w:cs="Times New Roman"/>
-          <w:lang w:val="en-US"/>
-        </w:rPr>
-        <w:t>5</w:t>
-      </w:r>
-    </w:p>
-    <w:p>
-      <w:pPr>
-        <w:spacing w:line="360" w:lineRule="auto"/>
-        <w:jc w:val="both"/>
-        <w:rPr>
-          <w:rFonts w:ascii="Times New Roman" w:hAnsi="Times New Roman" w:cs="Times New Roman"/>
-          <w:lang w:val="en-US"/>
-        </w:rPr>
-      </w:pPr>
-      <w:proofErr w:type="spellStart"/>
-      <w:r>
-        <w:rPr>
-          <w:rFonts w:ascii="Times New Roman" w:hAnsi="Times New Roman" w:cs="Times New Roman"/>
-          <w:lang w:val="en-US"/>
-        </w:rPr>
-        <w:t>Bits_to_flip</w:t>
-      </w:r>
-      <w:proofErr w:type="spellEnd"/>
-      <w:r>
-        <w:rPr>
-          <w:rFonts w:ascii="Times New Roman" w:hAnsi="Times New Roman" w:cs="Times New Roman"/>
-          <w:lang w:val="en-US"/>
-        </w:rPr>
-        <w:t xml:space="preserve"> = 1</w:t>
-      </w:r>
-      <w:r>
-        <w:rPr>
-          <w:rFonts w:ascii="Times New Roman" w:hAnsi="Times New Roman" w:cs="Times New Roman"/>
-          <w:lang w:val="en-US"/>
-        </w:rPr>
-        <w:t>9, 20, 21, 22, 23</w:t>
-      </w:r>
-    </w:p>
-    <w:p>
-      <w:pPr>
-        <w:spacing w:line="360" w:lineRule="auto"/>
-        <w:jc w:val="both"/>
-        <w:rPr>
-          <w:rFonts w:ascii="Times New Roman" w:hAnsi="Times New Roman" w:cs="Times New Roman"/>
-          <w:lang w:val="en-US"/>
-        </w:rPr>
-      </w:pPr>
-      <w:proofErr w:type="spellStart"/>
-      <w:r>
-        <w:rPr>
-          <w:rFonts w:ascii="Times New Roman" w:hAnsi="Times New Roman" w:cs="Times New Roman"/>
-          <w:lang w:val="en-US"/>
-        </w:rPr>
-        <w:t>Fault_distribution</w:t>
-      </w:r>
-      <w:proofErr w:type="spellEnd"/>
-      <w:r>
-        <w:rPr>
-          <w:rFonts w:ascii="Times New Roman" w:hAnsi="Times New Roman" w:cs="Times New Roman"/>
-          <w:lang w:val="en-US"/>
-        </w:rPr>
-        <w:t xml:space="preserve"> = gaussian/uniform</w:t>
-      </w:r>
-    </w:p>
-    <w:p>
-      <w:pPr>
-        <w:spacing w:line="360" w:lineRule="auto"/>
-        <w:jc w:val="both"/>
-        <w:rPr>
-          <w:rFonts w:ascii="Times New Roman" w:hAnsi="Times New Roman" w:cs="Times New Roman"/>
-          <w:lang w:val="en-US"/>
-        </w:rPr>
-      </w:pPr>
-      <w:r>
-        <w:rPr>
+        <w:rPr>
+          <w:rFonts w:ascii="Times New Roman" w:hAnsi="Times New Roman" w:cs="Times New Roman"/>
+          <w:lang w:val="en-US" w:bidi="he-IL"/>
+        </w:rPr>
+      </w:pPr>
+    </w:p>
+    <w:p>
+      <w:pPr>
+        <w:rPr>
+          <w:rFonts w:ascii="Times New Roman" w:hAnsi="Times New Roman" w:cs="Times New Roman"/>
+          <w:lang w:val="en-US" w:bidi="he-IL"/>
+        </w:rPr>
+      </w:pPr>
+    </w:p>
+    <w:p>
+      <w:pPr>
+        <w:rPr>
+          <w:rFonts w:ascii="Times New Roman" w:hAnsi="Times New Roman" w:cs="Times New Roman"/>
+          <w:lang w:val="en-US" w:bidi="he-IL"/>
+        </w:rPr>
+      </w:pPr>
+    </w:p>
+    <w:p>
+      <w:pPr>
+        <w:rPr>
+          <w:rFonts w:ascii="Times New Roman" w:hAnsi="Times New Roman" w:cs="Times New Roman"/>
+          <w:lang w:val="en-US" w:bidi="he-IL"/>
+        </w:rPr>
+      </w:pPr>
+    </w:p>
+    <w:p>
+      <w:pPr>
+        <w:rPr>
+          <w:rFonts w:ascii="Times New Roman" w:hAnsi="Times New Roman" w:cs="Times New Roman"/>
+          <w:lang w:val="en-US" w:bidi="he-IL"/>
+        </w:rPr>
+      </w:pPr>
+    </w:p>
+    <w:p>
+      <w:pPr>
+        <w:rPr>
+          <w:rFonts w:ascii="Times New Roman" w:hAnsi="Times New Roman" w:cs="Times New Roman"/>
+          <w:lang w:val="en-US" w:bidi="he-IL"/>
+        </w:rPr>
+      </w:pPr>
+    </w:p>
+    <w:p>
+      <w:pPr>
+        <w:rPr>
+          <w:rFonts w:ascii="Times New Roman" w:hAnsi="Times New Roman" w:cs="Times New Roman"/>
+          <w:lang w:val="en-US" w:bidi="he-IL"/>
+        </w:rPr>
+      </w:pPr>
+    </w:p>
+    <w:p>
+      <w:pPr>
+        <w:rPr>
+          <w:rFonts w:ascii="Times New Roman" w:hAnsi="Times New Roman" w:cs="Times New Roman"/>
+          <w:lang w:val="en-US" w:bidi="he-IL"/>
+        </w:rPr>
+      </w:pPr>
+    </w:p>
+    <w:p>
+      <w:pPr>
+        <w:rPr>
+          <w:rFonts w:ascii="Times New Roman" w:hAnsi="Times New Roman" w:cs="Times New Roman"/>
+          <w:lang w:val="en-US" w:bidi="he-IL"/>
+        </w:rPr>
+      </w:pPr>
+    </w:p>
+    <w:p>
+      <w:pPr>
+        <w:rPr>
+          <w:rFonts w:ascii="Times New Roman" w:hAnsi="Times New Roman" w:cs="Times New Roman"/>
+          <w:lang w:val="en-US" w:bidi="he-IL"/>
+        </w:rPr>
+      </w:pPr>
+    </w:p>
+    <w:p>
+      <w:pPr>
+        <w:rPr>
+          <w:rFonts w:ascii="Times New Roman" w:hAnsi="Times New Roman" w:cs="Times New Roman"/>
+          <w:lang w:val="en-US" w:bidi="he-IL"/>
+        </w:rPr>
+      </w:pPr>
+    </w:p>
+    <w:p>
+      <w:pPr>
+        <w:rPr>
+          <w:rFonts w:ascii="Times New Roman" w:hAnsi="Times New Roman" w:cs="Times New Roman"/>
+          <w:lang w:val="en-US" w:bidi="he-IL"/>
+        </w:rPr>
+      </w:pPr>
+    </w:p>
+    <w:p>
+      <w:pPr>
+        <w:rPr>
+          <w:rFonts w:ascii="Times New Roman" w:hAnsi="Times New Roman" w:cs="Times New Roman"/>
+          <w:lang w:val="en-US" w:bidi="he-IL"/>
+        </w:rPr>
+      </w:pPr>
+    </w:p>
+    <w:p>
+      <w:pPr>
+        <w:rPr>
+          <w:rFonts w:ascii="Times New Roman" w:hAnsi="Times New Roman" w:cs="Times New Roman"/>
+          <w:lang w:val="en-US" w:bidi="he-IL"/>
+        </w:rPr>
+      </w:pPr>
+    </w:p>
+    <w:p>
+      <w:pPr>
+        <w:rPr>
+          <w:rFonts w:ascii="Times New Roman" w:hAnsi="Times New Roman" w:cs="Times New Roman"/>
+          <w:lang w:val="en-US" w:bidi="he-IL"/>
+        </w:rPr>
+      </w:pPr>
+    </w:p>
+    <w:p>
+      <w:pPr>
+        <w:rPr>
+          <w:rFonts w:ascii="Times New Roman" w:hAnsi="Times New Roman" w:cs="Times New Roman"/>
+          <w:lang w:val="en-US" w:bidi="he-IL"/>
+        </w:rPr>
+      </w:pPr>
+    </w:p>
+    <w:p>
+      <w:pPr>
+        <w:rPr>
+          <w:rFonts w:ascii="Times New Roman" w:hAnsi="Times New Roman" w:cs="Times New Roman"/>
+          <w:lang w:val="en-US" w:bidi="he-IL"/>
+        </w:rPr>
+      </w:pPr>
+    </w:p>
+    <w:p>
+      <w:pPr>
+        <w:rPr>
+          <w:rFonts w:ascii="Times New Roman" w:hAnsi="Times New Roman" w:cs="Times New Roman"/>
+          <w:lang w:val="en-US" w:bidi="he-IL"/>
+        </w:rPr>
+      </w:pPr>
+    </w:p>
+    <w:p>
+      <w:pPr>
+        <w:rPr>
+          <w:rFonts w:ascii="Times New Roman" w:hAnsi="Times New Roman" w:cs="Times New Roman"/>
+          <w:lang w:val="en-US" w:bidi="he-IL"/>
+        </w:rPr>
+      </w:pPr>
+    </w:p>
+    <w:p>
+      <w:pPr>
+        <w:rPr>
+          <w:rFonts w:ascii="Times New Roman" w:hAnsi="Times New Roman" w:cs="Times New Roman"/>
+          <w:lang w:val="en-US" w:bidi="he-IL"/>
+        </w:rPr>
+      </w:pPr>
+    </w:p>
+    <w:p>
+      <w:pPr>
+        <w:rPr>
+          <w:rFonts w:ascii="Times New Roman" w:hAnsi="Times New Roman" w:cs="Times New Roman"/>
+          <w:lang w:val="en-US" w:bidi="he-IL"/>
+        </w:rPr>
+      </w:pPr>
+    </w:p>
+    <w:p>
+      <w:pPr>
+        <w:rPr>
+          <w:rFonts w:ascii="Times New Roman" w:hAnsi="Times New Roman" w:cs="Times New Roman"/>
+          <w:lang w:val="en-US" w:bidi="he-IL"/>
+        </w:rPr>
+      </w:pPr>
+    </w:p>
+    <w:p>
+      <w:pPr>
+        <w:rPr>
+          <w:rFonts w:ascii="Times New Roman" w:hAnsi="Times New Roman" w:cs="Times New Roman"/>
+          <w:lang w:val="en-US" w:bidi="he-IL"/>
+        </w:rPr>
+      </w:pPr>
+    </w:p>
+    <w:p>
+      <w:pPr>
+        <w:rPr>
+          <w:rFonts w:ascii="Times New Roman" w:hAnsi="Times New Roman" w:cs="Times New Roman"/>
+          <w:lang w:val="en-US" w:bidi="he-IL"/>
+        </w:rPr>
+      </w:pPr>
+    </w:p>
+    <w:p>
+      <w:pPr>
+        <w:rPr>
+          <w:rFonts w:ascii="Times New Roman" w:hAnsi="Times New Roman" w:cs="Times New Roman"/>
+          <w:lang w:val="en-US" w:bidi="he-IL"/>
+        </w:rPr>
+      </w:pPr>
+    </w:p>
+    <w:p>
+      <w:pPr>
+        <w:rPr>
+          <w:rFonts w:ascii="Times New Roman" w:hAnsi="Times New Roman" w:cs="Times New Roman"/>
+          <w:lang w:val="en-US" w:bidi="he-IL"/>
+        </w:rPr>
+      </w:pPr>
+    </w:p>
+    <w:p>
+      <w:pPr>
+        <w:rPr>
+          <w:rFonts w:ascii="Times New Roman" w:hAnsi="Times New Roman" w:cs="Times New Roman"/>
+          <w:lang w:val="en-US" w:bidi="he-IL"/>
+        </w:rPr>
+      </w:pPr>
+    </w:p>
+    <w:p>
+      <w:pPr>
+        <w:rPr>
+          <w:rFonts w:ascii="Times New Roman" w:hAnsi="Times New Roman" w:cs="Times New Roman"/>
+          <w:lang w:val="en-US" w:bidi="he-IL"/>
+        </w:rPr>
+      </w:pPr>
+    </w:p>
+    <w:p>
+      <w:pPr>
+        <w:rPr>
+          <w:rFonts w:ascii="Times New Roman" w:hAnsi="Times New Roman" w:cs="Times New Roman"/>
+          <w:lang w:val="en-US" w:bidi="he-IL"/>
+        </w:rPr>
+      </w:pPr>
+    </w:p>
+    <w:p>
+      <w:pPr>
+        <w:spacing w:line="360" w:lineRule="auto"/>
+        <w:rPr>
+          <w:rFonts w:ascii="Times New Roman" w:hAnsi="Times New Roman" w:cs="Times New Roman"/>
+          <w:lang w:val="en-US" w:bidi="he-IL"/>
+        </w:rPr>
+      </w:pPr>
+      <w:r>
+        <w:rPr>
+          <w:rFonts w:ascii="Times New Roman" w:hAnsi="Times New Roman" w:cs="Times New Roman"/>
+          <w:lang w:val="en-US" w:bidi="he-IL"/>
+        </w:rPr>
+        <w:lastRenderedPageBreak/>
+        <w:t>we have sorted the faults by the number of faults introduced, thus fault #250 has more faults than fault #100.</w:t>
+      </w:r>
+    </w:p>
+    <w:p>
+      <w:pPr>
+        <w:spacing w:line="360" w:lineRule="auto"/>
+        <w:rPr>
+          <w:rFonts w:ascii="Times New Roman" w:hAnsi="Times New Roman" w:cs="Times New Roman"/>
+          <w:lang w:val="en-US" w:bidi="he-IL"/>
+        </w:rPr>
+      </w:pPr>
+      <w:r>
+        <w:rPr>
+          <w:rFonts w:ascii="Times New Roman" w:hAnsi="Times New Roman" w:cs="Times New Roman"/>
+          <w:lang w:val="en-US" w:bidi="he-IL"/>
+        </w:rPr>
+        <w:t>We can see that there is a general decline in accuracy, reaching acute decline in bias in early layers.</w:t>
+      </w:r>
+    </w:p>
+    <w:p>
+      <w:pPr>
+        <w:spacing w:line="360" w:lineRule="auto"/>
+        <w:rPr>
+          <w:rFonts w:ascii="Times New Roman" w:hAnsi="Times New Roman" w:cs="Times New Roman"/>
+          <w:lang w:val="en-US" w:bidi="he-IL"/>
+        </w:rPr>
+      </w:pPr>
+      <w:r>
+        <w:rPr>
+          <w:rFonts w:ascii="Times New Roman" w:hAnsi="Times New Roman" w:cs="Times New Roman"/>
+          <w:lang w:val="en-US" w:bidi="he-IL"/>
+        </w:rPr>
+        <w:t>Uniformly distributed faults can impact the bias a lot more than gaussian, especially if there are a lot of faults to be introduced, thus we can impact the value of most neurons equally across the target layer =&gt; much perturbed feature extraction.</w:t>
+      </w:r>
+    </w:p>
+    <w:p>
+      <w:pPr>
+        <w:spacing w:line="360" w:lineRule="auto"/>
+        <w:rPr>
+          <w:rFonts w:ascii="Times New Roman" w:hAnsi="Times New Roman" w:cs="Times New Roman"/>
+          <w:lang w:val="en-US" w:bidi="he-IL"/>
+        </w:rPr>
+      </w:pPr>
+      <w:r>
+        <w:rPr>
+          <w:rFonts w:ascii="Times New Roman" w:hAnsi="Times New Roman" w:cs="Times New Roman"/>
+          <w:lang w:val="en-US" w:bidi="he-IL"/>
+        </w:rPr>
+        <w:t xml:space="preserve">Gaussian distribution still impacts the neurons around the mean value, thus can affect the feature extraction much less. </w:t>
+      </w:r>
+    </w:p>
+    <w:p>
+      <w:pPr>
+        <w:rPr>
+          <w:rFonts w:ascii="Times New Roman" w:hAnsi="Times New Roman" w:cs="Times New Roman"/>
+          <w:lang w:val="en-US" w:bidi="he-IL"/>
+        </w:rPr>
+      </w:pPr>
+      <w:r>
+        <w:rPr>
+          <w:rFonts w:ascii="Times New Roman" w:hAnsi="Times New Roman" w:cs="Times New Roman"/>
+          <w:lang w:val="en-US" w:bidi="he-IL"/>
+        </w:rPr>
+        <w:t xml:space="preserve"> </w:t>
+      </w:r>
+    </w:p>
+    <w:p>
+      <w:pPr>
+        <w:rPr>
+          <w:rFonts w:ascii="Times New Roman" w:hAnsi="Times New Roman" w:cs="Times New Roman"/>
+          <w:lang w:val="en-US" w:bidi="he-IL"/>
+        </w:rPr>
+      </w:pPr>
+      <w:r>
+        <w:rPr>
+          <w:rFonts w:ascii="Times New Roman" w:hAnsi="Times New Roman" w:cs="Times New Roman"/>
           <w:noProof/>
           <w:rtl/>
           <w:lang w:val="he-IL" w:bidi="he-IL"/>
         </w:rPr>
         <w:drawing>
-          <wp:anchor distT="0" distB="0" distL="114300" distR="114300" simplePos="0" relativeHeight="251689984" behindDoc="1" locked="0" layoutInCell="1" allowOverlap="1" wp14:anchorId="0FCEBA95" wp14:editId="2E564F4E">
+          <wp:anchor distT="0" distB="0" distL="114300" distR="114300" simplePos="0" relativeHeight="251712512" behindDoc="0" locked="0" layoutInCell="1" allowOverlap="1" wp14:anchorId="0C1285BB" wp14:editId="26491660">
             <wp:simplePos x="0" y="0"/>
             <wp:positionH relativeFrom="column">
-              <wp:posOffset>2691554</wp:posOffset>
+              <wp:posOffset>9761</wp:posOffset>
             </wp:positionH>
             <wp:positionV relativeFrom="paragraph">
-              <wp:posOffset>127339</wp:posOffset>
+              <wp:posOffset>30303</wp:posOffset>
             </wp:positionV>
-            <wp:extent cx="4493789" cy="2696400"/>
-            <wp:effectExtent l="0" t="0" r="2540" b="0"/>
-            <wp:wrapNone/>
-            <wp:docPr id="1526952206" name="Picture 2"/>
+            <wp:extent cx="5493385" cy="5493385"/>
+            <wp:effectExtent l="0" t="0" r="5715" b="5715"/>
+            <wp:wrapSquare wrapText="bothSides"/>
+            <wp:docPr id="174808923" name="Picture 7"/>
             <wp:cNvGraphicFramePr>
               <a:graphicFrameLocks xmlns:a="http://schemas.openxmlformats.org/drawingml/2006/main" noChangeAspect="1"/>
             </wp:cNvGraphicFramePr>
@@ -6896,7 +7042,7 @@
               <a:graphicData uri="http://schemas.openxmlformats.org/drawingml/2006/picture">
                 <pic:pic xmlns:pic="http://schemas.openxmlformats.org/drawingml/2006/picture">
                   <pic:nvPicPr>
-                    <pic:cNvPr id="1526952206" name="Picture 1526952206"/>
+                    <pic:cNvPr id="174808923" name="Picture 174808923"/>
                     <pic:cNvPicPr/>
                   </pic:nvPicPr>
                   <pic:blipFill>
@@ -6914,7 +7060,7 @@
                   <pic:spPr>
                     <a:xfrm>
                       <a:off x="0" y="0"/>
-                      <a:ext cx="4493789" cy="2696400"/>
+                      <a:ext cx="5493385" cy="5493385"/>
                     </a:xfrm>
                     <a:prstGeom prst="rect">
                       <a:avLst/>
@@ -6932,25 +7078,50 @@
           </wp:anchor>
         </w:drawing>
       </w:r>
-      <w:r>
-        <w:rPr>
+    </w:p>
+    <w:p>
+      <w:pPr>
+        <w:spacing w:line="360" w:lineRule="auto"/>
+        <w:rPr>
+          <w:rFonts w:ascii="Times New Roman" w:hAnsi="Times New Roman" w:cs="Times New Roman"/>
+          <w:lang w:val="en-US" w:bidi="he-IL"/>
+        </w:rPr>
+      </w:pPr>
+      <w:r>
+        <w:rPr>
+          <w:rFonts w:ascii="Times New Roman" w:hAnsi="Times New Roman" w:cs="Times New Roman"/>
+          <w:lang w:val="en-US" w:bidi="he-IL"/>
+        </w:rPr>
+        <w:lastRenderedPageBreak/>
+        <w:t>Same can be said here about memory. We do not see a general decline in accuracy, which can be attributed to the perturbations that the network is robust against, since it can still extract the features normally.</w:t>
+      </w:r>
+    </w:p>
+    <w:p>
+      <w:pPr>
+        <w:rPr>
+          <w:rFonts w:ascii="Times New Roman" w:hAnsi="Times New Roman" w:cs="Times New Roman"/>
+          <w:lang w:val="en-US" w:bidi="he-IL"/>
+        </w:rPr>
+      </w:pPr>
+      <w:r>
+        <w:rPr>
+          <w:rFonts w:ascii="Times New Roman" w:hAnsi="Times New Roman" w:cs="Times New Roman"/>
           <w:noProof/>
-          <w:rtl/>
-          <w:lang w:val="he-IL" w:bidi="he-IL"/>
+          <w:lang w:val="en-US" w:bidi="he-IL"/>
         </w:rPr>
         <w:drawing>
-          <wp:anchor distT="0" distB="0" distL="114300" distR="114300" simplePos="0" relativeHeight="251688960" behindDoc="1" locked="0" layoutInCell="1" allowOverlap="1" wp14:anchorId="2569372E" wp14:editId="4CCE1940">
+          <wp:anchor distT="0" distB="0" distL="114300" distR="114300" simplePos="0" relativeHeight="251711488" behindDoc="0" locked="0" layoutInCell="1" allowOverlap="1" wp14:anchorId="4FF6C2EE" wp14:editId="64813642">
             <wp:simplePos x="0" y="0"/>
             <wp:positionH relativeFrom="column">
-              <wp:posOffset>-1253067</wp:posOffset>
+              <wp:posOffset>-148856</wp:posOffset>
             </wp:positionH>
             <wp:positionV relativeFrom="paragraph">
-              <wp:posOffset>186902</wp:posOffset>
+              <wp:posOffset>72567</wp:posOffset>
             </wp:positionV>
-            <wp:extent cx="4388758" cy="2633133"/>
-            <wp:effectExtent l="0" t="0" r="5715" b="0"/>
+            <wp:extent cx="5943600" cy="5677786"/>
+            <wp:effectExtent l="0" t="0" r="0" b="0"/>
             <wp:wrapNone/>
-            <wp:docPr id="417150396" name="Picture 1"/>
+            <wp:docPr id="1296946438" name="Picture 8"/>
             <wp:cNvGraphicFramePr>
               <a:graphicFrameLocks xmlns:a="http://schemas.openxmlformats.org/drawingml/2006/main" noChangeAspect="1"/>
             </wp:cNvGraphicFramePr>
@@ -6958,7 +7129,7 @@
               <a:graphicData uri="http://schemas.openxmlformats.org/drawingml/2006/picture">
                 <pic:pic xmlns:pic="http://schemas.openxmlformats.org/drawingml/2006/picture">
                   <pic:nvPicPr>
-                    <pic:cNvPr id="417150396" name="Picture 417150396"/>
+                    <pic:cNvPr id="1296946438" name="Picture 1296946438"/>
                     <pic:cNvPicPr/>
                   </pic:nvPicPr>
                   <pic:blipFill>
@@ -6976,7 +7147,7 @@
                   <pic:spPr>
                     <a:xfrm>
                       <a:off x="0" y="0"/>
-                      <a:ext cx="4409001" cy="2645278"/>
+                      <a:ext cx="5946982" cy="5681017"/>
                     </a:xfrm>
                     <a:prstGeom prst="rect">
                       <a:avLst/>
@@ -6994,135 +7165,364 @@
           </wp:anchor>
         </w:drawing>
       </w:r>
-      <w:proofErr w:type="spellStart"/>
-      <w:r>
-        <w:rPr>
-          <w:rFonts w:ascii="Times New Roman" w:hAnsi="Times New Roman" w:cs="Times New Roman"/>
-          <w:lang w:val="en-US"/>
-        </w:rPr>
-        <w:t>Target_layer</w:t>
-      </w:r>
-      <w:proofErr w:type="spellEnd"/>
-      <w:r>
-        <w:rPr>
-          <w:rFonts w:ascii="Times New Roman" w:hAnsi="Times New Roman" w:cs="Times New Roman"/>
-          <w:lang w:val="en-US"/>
-        </w:rPr>
-        <w:t xml:space="preserve"> = randomized across each fault model</w:t>
-      </w:r>
-    </w:p>
-    <w:p>
-      <w:pPr>
-        <w:jc w:val="both"/>
-        <w:rPr>
-          <w:lang w:val="en-US" w:bidi="he-IL"/>
-        </w:rPr>
-      </w:pPr>
-    </w:p>
-    <w:p>
-      <w:pPr>
-        <w:rPr>
-          <w:lang w:val="en-US" w:bidi="he-IL"/>
-        </w:rPr>
-      </w:pPr>
-    </w:p>
-    <w:p>
-      <w:pPr>
-        <w:rPr>
-          <w:lang w:val="en-US" w:bidi="he-IL"/>
-        </w:rPr>
-      </w:pPr>
-    </w:p>
-    <w:p>
-      <w:pPr>
-        <w:rPr>
-          <w:lang w:val="en-US" w:bidi="he-IL"/>
-        </w:rPr>
-      </w:pPr>
-    </w:p>
-    <w:p>
-      <w:pPr>
-        <w:rPr>
-          <w:lang w:val="en-US" w:bidi="he-IL"/>
-        </w:rPr>
-      </w:pPr>
-    </w:p>
-    <w:p>
-      <w:pPr>
-        <w:rPr>
-          <w:lang w:val="en-US" w:bidi="he-IL"/>
-        </w:rPr>
-      </w:pPr>
-    </w:p>
-    <w:p>
-      <w:pPr>
-        <w:rPr>
-          <w:lang w:val="en-US" w:bidi="he-IL"/>
-        </w:rPr>
-      </w:pPr>
-    </w:p>
-    <w:p>
-      <w:pPr>
-        <w:rPr>
-          <w:lang w:val="en-US" w:bidi="he-IL"/>
-        </w:rPr>
-      </w:pPr>
-    </w:p>
-    <w:p>
-      <w:pPr>
-        <w:rPr>
-          <w:lang w:val="en-US" w:bidi="he-IL"/>
-        </w:rPr>
-      </w:pPr>
-    </w:p>
-    <w:p>
-      <w:pPr>
-        <w:rPr>
-          <w:lang w:val="en-US" w:bidi="he-IL"/>
-        </w:rPr>
-      </w:pPr>
-    </w:p>
-    <w:p>
-      <w:pPr>
-        <w:rPr>
-          <w:lang w:val="en-US" w:bidi="he-IL"/>
-        </w:rPr>
-      </w:pPr>
-    </w:p>
-    <w:p>
-      <w:pPr>
-        <w:rPr>
-          <w:lang w:val="en-US" w:bidi="he-IL"/>
-        </w:rPr>
-      </w:pPr>
-    </w:p>
-    <w:p>
-      <w:pPr>
-        <w:rPr>
-          <w:lang w:val="en-US" w:bidi="he-IL"/>
-        </w:rPr>
-      </w:pPr>
-    </w:p>
-    <w:p>
-      <w:pPr>
-        <w:rPr>
-          <w:lang w:val="en-US" w:bidi="he-IL"/>
-        </w:rPr>
-      </w:pPr>
-    </w:p>
-    <w:p>
-      <w:pPr>
-        <w:rPr>
+    </w:p>
+    <w:p>
+      <w:pPr>
+        <w:rPr>
+          <w:rFonts w:ascii="Times New Roman" w:hAnsi="Times New Roman" w:cs="Times New Roman"/>
+          <w:lang w:val="en-US" w:bidi="he-IL"/>
+        </w:rPr>
+      </w:pPr>
+    </w:p>
+    <w:p>
+      <w:pPr>
+        <w:rPr>
+          <w:rFonts w:ascii="Times New Roman" w:hAnsi="Times New Roman" w:cs="Times New Roman"/>
+          <w:lang w:val="en-US" w:bidi="he-IL"/>
+        </w:rPr>
+      </w:pPr>
+    </w:p>
+    <w:p>
+      <w:pPr>
+        <w:rPr>
+          <w:rFonts w:ascii="Times New Roman" w:hAnsi="Times New Roman" w:cs="Times New Roman"/>
+          <w:lang w:val="en-US" w:bidi="he-IL"/>
+        </w:rPr>
+      </w:pPr>
+    </w:p>
+    <w:p>
+      <w:pPr>
+        <w:rPr>
+          <w:rFonts w:ascii="Times New Roman" w:hAnsi="Times New Roman" w:cs="Times New Roman"/>
+          <w:lang w:val="en-US" w:bidi="he-IL"/>
+        </w:rPr>
+      </w:pPr>
+    </w:p>
+    <w:p>
+      <w:pPr>
+        <w:rPr>
+          <w:rFonts w:ascii="Times New Roman" w:hAnsi="Times New Roman" w:cs="Times New Roman"/>
+          <w:lang w:val="en-US" w:bidi="he-IL"/>
+        </w:rPr>
+      </w:pPr>
+    </w:p>
+    <w:p>
+      <w:pPr>
+        <w:rPr>
+          <w:rFonts w:ascii="Times New Roman" w:hAnsi="Times New Roman" w:cs="Times New Roman"/>
+          <w:lang w:val="en-US" w:bidi="he-IL"/>
+        </w:rPr>
+      </w:pPr>
+    </w:p>
+    <w:p>
+      <w:pPr>
+        <w:rPr>
+          <w:rFonts w:ascii="Times New Roman" w:hAnsi="Times New Roman" w:cs="Times New Roman"/>
+          <w:lang w:val="en-US" w:bidi="he-IL"/>
+        </w:rPr>
+      </w:pPr>
+    </w:p>
+    <w:p>
+      <w:pPr>
+        <w:rPr>
+          <w:rFonts w:ascii="Times New Roman" w:hAnsi="Times New Roman" w:cs="Times New Roman"/>
+          <w:lang w:val="en-US" w:bidi="he-IL"/>
+        </w:rPr>
+      </w:pPr>
+    </w:p>
+    <w:p>
+      <w:pPr>
+        <w:rPr>
+          <w:rFonts w:ascii="Times New Roman" w:hAnsi="Times New Roman" w:cs="Times New Roman"/>
+          <w:lang w:val="en-US" w:bidi="he-IL"/>
+        </w:rPr>
+      </w:pPr>
+    </w:p>
+    <w:p>
+      <w:pPr>
+        <w:rPr>
+          <w:rFonts w:ascii="Times New Roman" w:hAnsi="Times New Roman" w:cs="Times New Roman"/>
+          <w:lang w:val="en-US" w:bidi="he-IL"/>
+        </w:rPr>
+      </w:pPr>
+    </w:p>
+    <w:p>
+      <w:pPr>
+        <w:rPr>
+          <w:rFonts w:ascii="Times New Roman" w:hAnsi="Times New Roman" w:cs="Times New Roman"/>
+          <w:lang w:val="en-US" w:bidi="he-IL"/>
+        </w:rPr>
+      </w:pPr>
+    </w:p>
+    <w:p>
+      <w:pPr>
+        <w:rPr>
+          <w:rFonts w:ascii="Times New Roman" w:hAnsi="Times New Roman" w:cs="Times New Roman"/>
+          <w:lang w:val="en-US" w:bidi="he-IL"/>
+        </w:rPr>
+      </w:pPr>
+    </w:p>
+    <w:p>
+      <w:pPr>
+        <w:rPr>
+          <w:rFonts w:ascii="Times New Roman" w:hAnsi="Times New Roman" w:cs="Times New Roman"/>
+          <w:lang w:val="en-US" w:bidi="he-IL"/>
+        </w:rPr>
+      </w:pPr>
+    </w:p>
+    <w:p>
+      <w:pPr>
+        <w:rPr>
+          <w:rFonts w:ascii="Times New Roman" w:hAnsi="Times New Roman" w:cs="Times New Roman"/>
+          <w:lang w:val="en-US" w:bidi="he-IL"/>
+        </w:rPr>
+      </w:pPr>
+    </w:p>
+    <w:p>
+      <w:pPr>
+        <w:rPr>
+          <w:rFonts w:ascii="Times New Roman" w:hAnsi="Times New Roman" w:cs="Times New Roman"/>
+          <w:lang w:val="en-US" w:bidi="he-IL"/>
+        </w:rPr>
+      </w:pPr>
+    </w:p>
+    <w:p>
+      <w:pPr>
+        <w:rPr>
+          <w:rFonts w:ascii="Times New Roman" w:hAnsi="Times New Roman" w:cs="Times New Roman"/>
+          <w:lang w:val="en-US" w:bidi="he-IL"/>
+        </w:rPr>
+      </w:pPr>
+    </w:p>
+    <w:p>
+      <w:pPr>
+        <w:rPr>
+          <w:rFonts w:ascii="Times New Roman" w:hAnsi="Times New Roman" w:cs="Times New Roman"/>
+          <w:lang w:val="en-US" w:bidi="he-IL"/>
+        </w:rPr>
+      </w:pPr>
+    </w:p>
+    <w:p>
+      <w:pPr>
+        <w:rPr>
+          <w:rFonts w:ascii="Times New Roman" w:hAnsi="Times New Roman" w:cs="Times New Roman"/>
+          <w:lang w:val="en-US" w:bidi="he-IL"/>
+        </w:rPr>
+      </w:pPr>
+    </w:p>
+    <w:p>
+      <w:pPr>
+        <w:rPr>
+          <w:rFonts w:ascii="Times New Roman" w:hAnsi="Times New Roman" w:cs="Times New Roman"/>
+          <w:lang w:val="en-US" w:bidi="he-IL"/>
+        </w:rPr>
+      </w:pPr>
+    </w:p>
+    <w:p>
+      <w:pPr>
+        <w:rPr>
+          <w:rFonts w:ascii="Times New Roman" w:hAnsi="Times New Roman" w:cs="Times New Roman"/>
+          <w:lang w:val="en-US" w:bidi="he-IL"/>
+        </w:rPr>
+      </w:pPr>
+    </w:p>
+    <w:p>
+      <w:pPr>
+        <w:rPr>
+          <w:rFonts w:ascii="Times New Roman" w:hAnsi="Times New Roman" w:cs="Times New Roman"/>
+          <w:lang w:val="en-US" w:bidi="he-IL"/>
+        </w:rPr>
+      </w:pPr>
+    </w:p>
+    <w:p>
+      <w:pPr>
+        <w:rPr>
+          <w:rFonts w:ascii="Times New Roman" w:hAnsi="Times New Roman" w:cs="Times New Roman"/>
+          <w:lang w:val="en-US" w:bidi="he-IL"/>
+        </w:rPr>
+      </w:pPr>
+    </w:p>
+    <w:p>
+      <w:pPr>
+        <w:rPr>
+          <w:rFonts w:ascii="Times New Roman" w:hAnsi="Times New Roman" w:cs="Times New Roman"/>
+          <w:lang w:val="en-US" w:bidi="he-IL"/>
+        </w:rPr>
+      </w:pPr>
+    </w:p>
+    <w:p>
+      <w:pPr>
+        <w:rPr>
+          <w:rFonts w:ascii="Times New Roman" w:hAnsi="Times New Roman" w:cs="Times New Roman"/>
+          <w:lang w:val="en-US" w:bidi="he-IL"/>
+        </w:rPr>
+      </w:pPr>
+    </w:p>
+    <w:p>
+      <w:pPr>
+        <w:rPr>
+          <w:rFonts w:ascii="Times New Roman" w:hAnsi="Times New Roman" w:cs="Times New Roman"/>
+          <w:lang w:val="en-US" w:bidi="he-IL"/>
+        </w:rPr>
+      </w:pPr>
+    </w:p>
+    <w:p>
+      <w:pPr>
+        <w:rPr>
+          <w:rFonts w:ascii="Times New Roman" w:hAnsi="Times New Roman" w:cs="Times New Roman"/>
+          <w:lang w:val="en-US" w:bidi="he-IL"/>
+        </w:rPr>
+      </w:pPr>
+    </w:p>
+    <w:p>
+      <w:pPr>
+        <w:rPr>
+          <w:rFonts w:ascii="Times New Roman" w:hAnsi="Times New Roman" w:cs="Times New Roman"/>
+          <w:lang w:val="en-US" w:bidi="he-IL"/>
+        </w:rPr>
+      </w:pPr>
+    </w:p>
+    <w:p>
+      <w:pPr>
+        <w:rPr>
+          <w:rFonts w:ascii="Times New Roman" w:hAnsi="Times New Roman" w:cs="Times New Roman"/>
+          <w:lang w:val="en-US" w:bidi="he-IL"/>
+        </w:rPr>
+      </w:pPr>
+    </w:p>
+    <w:p>
+      <w:pPr>
+        <w:rPr>
+          <w:rFonts w:ascii="Times New Roman" w:hAnsi="Times New Roman" w:cs="Times New Roman"/>
+          <w:lang w:val="en-US" w:bidi="he-IL"/>
+        </w:rPr>
+      </w:pPr>
+    </w:p>
+    <w:p>
+      <w:pPr>
+        <w:rPr>
+          <w:rFonts w:ascii="Times New Roman" w:hAnsi="Times New Roman" w:cs="Times New Roman"/>
+          <w:lang w:val="en-US" w:bidi="he-IL"/>
+        </w:rPr>
+      </w:pPr>
+    </w:p>
+    <w:p>
+      <w:pPr>
+        <w:rPr>
+          <w:rFonts w:ascii="Times New Roman" w:hAnsi="Times New Roman" w:cs="Times New Roman"/>
+          <w:lang w:val="en-US" w:bidi="he-IL"/>
+        </w:rPr>
+      </w:pPr>
+    </w:p>
+    <w:p>
+      <w:pPr>
+        <w:spacing w:line="360" w:lineRule="auto"/>
+        <w:rPr>
+          <w:rFonts w:ascii="Times New Roman" w:hAnsi="Times New Roman" w:cs="Times New Roman"/>
+          <w:lang w:val="en-US" w:bidi="he-IL"/>
+        </w:rPr>
+      </w:pPr>
+    </w:p>
+    <w:p>
+      <w:pPr>
+        <w:spacing w:line="360" w:lineRule="auto"/>
+        <w:rPr>
+          <w:rFonts w:ascii="Times New Roman" w:hAnsi="Times New Roman" w:cs="Times New Roman"/>
+          <w:lang w:val="en-US" w:bidi="he-IL"/>
+        </w:rPr>
+      </w:pPr>
+      <w:r>
+        <w:rPr>
+          <w:rFonts w:ascii="Times New Roman" w:hAnsi="Times New Roman" w:cs="Times New Roman"/>
+          <w:lang w:val="en-US" w:bidi="he-IL"/>
+        </w:rPr>
+        <w:t>Uniform is worse than gaussian, which can be attributed to the same reasons as mentioned before.</w:t>
+      </w:r>
+    </w:p>
+    <w:p>
+      <w:pPr>
+        <w:spacing w:line="360" w:lineRule="auto"/>
+        <w:rPr>
+          <w:rFonts w:ascii="Times New Roman" w:hAnsi="Times New Roman" w:cs="Times New Roman"/>
+          <w:lang w:val="en-US" w:bidi="he-IL"/>
+        </w:rPr>
+      </w:pPr>
+      <w:r>
+        <w:rPr>
+          <w:rFonts w:ascii="Times New Roman" w:hAnsi="Times New Roman" w:cs="Times New Roman"/>
+          <w:lang w:val="en-US" w:bidi="he-IL"/>
+        </w:rPr>
+        <w:t>We can see a general decline in the early layers and middle layers, but not the end layers.</w:t>
+      </w:r>
+    </w:p>
+    <w:p>
+      <w:pPr>
+        <w:spacing w:line="360" w:lineRule="auto"/>
+        <w:rPr>
+          <w:rFonts w:ascii="Times New Roman" w:hAnsi="Times New Roman" w:cs="Times New Roman"/>
+          <w:lang w:val="en-US" w:bidi="he-IL"/>
+        </w:rPr>
+      </w:pPr>
+      <w:r>
+        <w:rPr>
+          <w:rFonts w:ascii="Times New Roman" w:hAnsi="Times New Roman" w:cs="Times New Roman"/>
+          <w:lang w:val="en-US" w:bidi="he-IL"/>
+        </w:rPr>
+        <w:t>This can be attributed to the fact that feature extraction is already done, thus the faults will not have any effect on generalization, but rather on how the features account to classifications.</w:t>
+      </w:r>
+    </w:p>
+    <w:p>
+      <w:pPr>
+        <w:spacing w:line="360" w:lineRule="auto"/>
+        <w:rPr>
+          <w:rFonts w:ascii="Times New Roman" w:hAnsi="Times New Roman" w:cs="Times New Roman"/>
+          <w:lang w:val="en-US" w:bidi="he-IL"/>
+        </w:rPr>
+      </w:pPr>
+      <w:r>
+        <w:rPr>
+          <w:rFonts w:ascii="Times New Roman" w:hAnsi="Times New Roman" w:cs="Times New Roman"/>
+          <w:lang w:val="en-US" w:bidi="he-IL"/>
+        </w:rPr>
+        <w:t>Since the network is trained on perturbed data, it is robust against these faults.</w:t>
+      </w:r>
+    </w:p>
+    <w:p>
+      <w:pPr>
+        <w:pStyle w:val="Heading1"/>
+        <w:spacing w:line="360" w:lineRule="auto"/>
+        <w:rPr>
+          <w:rFonts w:ascii="Times New Roman" w:hAnsi="Times New Roman" w:cs="Times New Roman"/>
+          <w:lang w:val="en-US" w:bidi="he-IL"/>
+        </w:rPr>
+      </w:pPr>
+      <w:r>
+        <w:rPr>
+          <w:rFonts w:ascii="Times New Roman" w:hAnsi="Times New Roman" w:cs="Times New Roman"/>
+          <w:lang w:val="en-US" w:bidi="he-IL"/>
+        </w:rPr>
+        <w:lastRenderedPageBreak/>
+        <w:t>Discussion</w:t>
+      </w:r>
+    </w:p>
+    <w:p>
+      <w:pPr>
+        <w:spacing w:line="360" w:lineRule="auto"/>
+        <w:rPr>
+          <w:rFonts w:ascii="Times New Roman" w:hAnsi="Times New Roman" w:cs="Times New Roman"/>
+          <w:lang w:val="en-US" w:bidi="he-IL"/>
+        </w:rPr>
+      </w:pPr>
+    </w:p>
+    <w:p>
+      <w:pPr>
+        <w:spacing w:line="360" w:lineRule="auto"/>
+        <w:rPr>
+          <w:rFonts w:ascii="Times New Roman" w:hAnsi="Times New Roman" w:cs="Times New Roman"/>
           <w:rtl/>
           <w:lang w:val="en-US" w:bidi="he-IL"/>
         </w:rPr>
       </w:pPr>
-      <w:r>
-        <w:rPr>
-          <w:lang w:val="en-US" w:bidi="he-IL"/>
-        </w:rPr>
-        <w:t xml:space="preserve">Generally, we see that </w:t>
-      </w:r>
     </w:p>
     <w:sectPr>
       <w:pgSz w:w="12240" w:h="15840"/>

</xml_diff>